<commit_message>
refactor: atualizar fluxograma e network analysis com Framework Terroir Digital
- Ajustar 04_network_analysis.R com novo escopo (validação espacial, XAI, FAIR, meta-análise)
- Reorganizar revisao_sistematica_parte1.mmd com 5 fases e 4 pilares metodológicos
- Melhorar contraste: verde claro (#A8D5BA) + texto branco
- Adicionar benchmarks e indicadores numéricos ao fluxograma
</commit_message>
<xml_diff>
--- a/1-MANUSCRITO/revisao_escopo_pt.docx
+++ b/1-MANUSCRITO/revisao_escopo_pt.docx
@@ -135,6 +135,7 @@
     <w:p>
       <w:pPr>
         <w:pStyle w:val="Ttulo1"/>
+        <w:jc w:val="both"/>
       </w:pPr>
       <w:bookmarkStart w:id="3" w:name="materiais-e-métodos"/>
       <w:bookmarkEnd w:id="2"/>
@@ -178,8 +179,8 @@
         <w:tblLook w:val="0020" w:firstRow="1" w:lastRow="0" w:firstColumn="0" w:lastColumn="0" w:noHBand="0" w:noVBand="0"/>
       </w:tblPr>
       <w:tblGrid>
-        <w:gridCol w:w="583"/>
-        <w:gridCol w:w="8777"/>
+        <w:gridCol w:w="2977"/>
+        <w:gridCol w:w="6383"/>
       </w:tblGrid>
       <w:tr>
         <w:trPr>
@@ -187,26 +188,52 @@
         </w:trPr>
         <w:tc>
           <w:tcPr>
-            <w:tcW w:w="493" w:type="dxa"/>
+            <w:tcW w:w="2977" w:type="dxa"/>
+            <w:tcBorders>
+              <w:top w:val="single" w:sz="4" w:space="0" w:color="auto"/>
+              <w:bottom w:val="single" w:sz="4" w:space="0" w:color="auto"/>
+            </w:tcBorders>
           </w:tcPr>
           <w:p>
             <w:pPr>
+              <w:spacing w:line="240" w:lineRule="auto"/>
               <w:jc w:val="left"/>
+              <w:rPr>
+                <w:b/>
+                <w:bCs/>
+              </w:rPr>
             </w:pPr>
             <w:r>
+              <w:rPr>
+                <w:b/>
+                <w:bCs/>
+              </w:rPr>
               <w:t>Elemento</w:t>
             </w:r>
           </w:p>
         </w:tc>
         <w:tc>
           <w:tcPr>
-            <w:tcW w:w="7426" w:type="dxa"/>
+            <w:tcW w:w="6383" w:type="dxa"/>
+            <w:tcBorders>
+              <w:top w:val="single" w:sz="4" w:space="0" w:color="auto"/>
+              <w:bottom w:val="single" w:sz="4" w:space="0" w:color="auto"/>
+            </w:tcBorders>
           </w:tcPr>
           <w:p>
             <w:pPr>
+              <w:spacing w:line="240" w:lineRule="auto"/>
               <w:jc w:val="left"/>
+              <w:rPr>
+                <w:b/>
+                <w:bCs/>
+              </w:rPr>
             </w:pPr>
             <w:r>
+              <w:rPr>
+                <w:b/>
+                <w:bCs/>
+              </w:rPr>
               <w:t>Descrição</w:t>
             </w:r>
           </w:p>
@@ -215,10 +242,14 @@
       <w:tr>
         <w:tc>
           <w:tcPr>
-            <w:tcW w:w="493" w:type="dxa"/>
+            <w:tcW w:w="2977" w:type="dxa"/>
+            <w:tcBorders>
+              <w:top w:val="single" w:sz="4" w:space="0" w:color="auto"/>
+            </w:tcBorders>
           </w:tcPr>
           <w:p>
             <w:pPr>
+              <w:spacing w:line="240" w:lineRule="auto"/>
               <w:jc w:val="left"/>
             </w:pPr>
             <w:r>
@@ -232,10 +263,14 @@
         </w:tc>
         <w:tc>
           <w:tcPr>
-            <w:tcW w:w="7426" w:type="dxa"/>
+            <w:tcW w:w="6383" w:type="dxa"/>
+            <w:tcBorders>
+              <w:top w:val="single" w:sz="4" w:space="0" w:color="auto"/>
+            </w:tcBorders>
           </w:tcPr>
           <w:p>
             <w:pPr>
+              <w:spacing w:line="240" w:lineRule="auto"/>
               <w:jc w:val="left"/>
             </w:pPr>
             <w:r>
@@ -247,10 +282,11 @@
       <w:tr>
         <w:tc>
           <w:tcPr>
-            <w:tcW w:w="493" w:type="dxa"/>
+            <w:tcW w:w="2977" w:type="dxa"/>
           </w:tcPr>
           <w:p>
             <w:pPr>
+              <w:spacing w:line="240" w:lineRule="auto"/>
               <w:jc w:val="left"/>
             </w:pPr>
             <w:r>
@@ -264,10 +300,11 @@
         </w:tc>
         <w:tc>
           <w:tcPr>
-            <w:tcW w:w="7426" w:type="dxa"/>
+            <w:tcW w:w="6383" w:type="dxa"/>
           </w:tcPr>
           <w:p>
             <w:pPr>
+              <w:spacing w:line="240" w:lineRule="auto"/>
               <w:jc w:val="left"/>
             </w:pPr>
             <w:r>
@@ -279,10 +316,14 @@
       <w:tr>
         <w:tc>
           <w:tcPr>
-            <w:tcW w:w="493" w:type="dxa"/>
+            <w:tcW w:w="2977" w:type="dxa"/>
+            <w:tcBorders>
+              <w:bottom w:val="single" w:sz="4" w:space="0" w:color="auto"/>
+            </w:tcBorders>
           </w:tcPr>
           <w:p>
             <w:pPr>
+              <w:spacing w:line="240" w:lineRule="auto"/>
               <w:jc w:val="left"/>
             </w:pPr>
             <w:r>
@@ -290,33 +331,24 @@
                 <w:b/>
                 <w:bCs/>
               </w:rPr>
-              <w:t>C (C</w:t>
-            </w:r>
-            <w:r>
-              <w:rPr>
-                <w:b/>
-                <w:bCs/>
-              </w:rPr>
-              <w:lastRenderedPageBreak/>
-              <w:t>ontexto)</w:t>
+              <w:t>C (Contexto)</w:t>
             </w:r>
           </w:p>
         </w:tc>
         <w:tc>
           <w:tcPr>
-            <w:tcW w:w="7426" w:type="dxa"/>
+            <w:tcW w:w="6383" w:type="dxa"/>
+            <w:tcBorders>
+              <w:bottom w:val="single" w:sz="4" w:space="0" w:color="auto"/>
+            </w:tcBorders>
           </w:tcPr>
           <w:p>
             <w:pPr>
+              <w:spacing w:line="240" w:lineRule="auto"/>
               <w:jc w:val="left"/>
             </w:pPr>
             <w:r>
-              <w:lastRenderedPageBreak/>
-              <w:t xml:space="preserve">Autenticação de origem geográfica, avaliação do potencial de IG, identificação de determinantes territoriais (solo, clima, métodos de produção), </w:t>
-            </w:r>
-            <w:r>
-              <w:lastRenderedPageBreak/>
-              <w:t>classificação e discriminação de produtos, sistemas de apoio à decisão para certificação, controle de qualidade, rastreabilidade, detecção de fraudes e adulterações e estratégias de valorização territorial.</w:t>
+              <w:t>Autenticação de origem geográfica, avaliação do potencial de IG, identificação de determinantes territoriais (solo, clima, métodos de produção), classificação e discriminação de produtos, sistemas de apoio à decisão para certificação, controle de qualidade, rastreabilidade, detecção de fraudes e adulterações e estratégias de valorização territorial.</w:t>
             </w:r>
           </w:p>
         </w:tc>
@@ -324,7 +356,6 @@
     </w:tbl>
     <w:p>
       <w:r>
-        <w:lastRenderedPageBreak/>
         <w:t>Este estudo identifica e caracteriza aplicações de aprendizado de máquina (ML) relatadas na literatura, categorizando as técnicas por tipo de algoritmo, abordagem metodológica e métricas de desempenho. Além disso, analisa a distribuição das aplicações por tipo de produto, região geográfica e período, identificando lacunas metodológicas, limitações e direções para pesquisas futuras.</w:t>
       </w:r>
     </w:p>
@@ -337,7 +368,11 @@
     </w:p>
     <w:p>
       <w:r>
-        <w:t>A Figura 1 apresenta o fluxograma metodológico, estruturado em quatro fases sequenciais: (1) Estratégias principais de busca na base de dados, (2) Filtragem automatizada com um sistema de pontuação ponderada, (3) Avaliação manual da qualidade com avaliação multidisciplinar e (4) Análise bibliométrica e síntese qualitativa integrando metodologias quantitativas e documentais. O fluxograma detalha o caminho desde a identificação dos registros até a síntese final, oferecendo recomendações para a implementação de Aprendizado de Máquina em sistemas de Indicações Geográficas.</w:t>
+        <w:t xml:space="preserve">A Figura 1 apresenta o fluxograma metodológico, estruturado em quatro fases sequenciais: (1) Estratégias principais de busca na base de dados, (2) Filtragem </w:t>
+      </w:r>
+      <w:r>
+        <w:lastRenderedPageBreak/>
+        <w:t>automatizada com um sistema de pontuação ponderada, (3) Avaliação manual da qualidade com avaliação multidisciplinar e (4) Análise bibliométrica e síntese qualitativa integrando metodologias quantitativas e documentais. O fluxograma detalha o caminho desde a identificação dos registros até a síntese final, oferecendo recomendações para a implementação de Aprendizado de Máquina em sistemas de Indicações Geográficas.</w:t>
       </w:r>
     </w:p>
     <w:p>
@@ -358,7 +393,6 @@
         <w:rPr>
           <w:noProof/>
         </w:rPr>
-        <w:lastRenderedPageBreak/>
         <w:drawing>
           <wp:inline distT="0" distB="0" distL="0" distR="0" wp14:anchorId="71640634" wp14:editId="71640635">
             <wp:extent cx="4754880" cy="1540775"/>
@@ -431,7 +465,15 @@
           <w:i/>
           <w:iCs/>
         </w:rPr>
-        <w:t>(“aprendizado de máquina” OU “inteligência artificial” OU “aprendizado profundo” OU “aprendizado supervisionado” OU “aprendizado não supervisionado” OU “métodos de conjunto”) E (“indicações geográficas” OU “denominações de origem” OU “denominações de origem protegidas”) E (“autenticação” OU “rastreabilidade” OU “controle de qualidade” OU “detecção de fraude” OU “análise geoespacial”)</w:t>
+        <w:t xml:space="preserve">(“aprendizado de máquina” OU “inteligência artificial” OU “aprendizado profundo” OU “aprendizado supervisionado” OU “aprendizado não supervisionado” OU “métodos de conjunto”) E (“indicações geográficas” OU “denominações de origem” OU </w:t>
+      </w:r>
+      <w:r>
+        <w:rPr>
+          <w:i/>
+          <w:iCs/>
+        </w:rPr>
+        <w:lastRenderedPageBreak/>
+        <w:t>“denominações de origem protegidas”) E (“autenticação” OU “rastreabilidade” OU “controle de qualidade” OU “detecção de fraude” OU “análise geoespacial”)</w:t>
       </w:r>
       <w:r>
         <w:t xml:space="preserve"> .</w:t>
@@ -439,11 +481,7 @@
     </w:p>
     <w:p>
       <w:r>
-        <w:t xml:space="preserve">Os critérios de inclusão compreenderam artigos revisados por pares em inglês, português ou espanhol que apresentassem aplicações de aprendizado de máquina em contextos de IG (Informação Geográfica), autenticação de origem ou controle de qualidade territorial. Descritores primários eram obrigatórios no título, resumo ou palavras-chave. Trabalhos não revisados por pares, estudos sem aplicação prática de </w:t>
-      </w:r>
-      <w:r>
-        <w:lastRenderedPageBreak/>
-        <w:t>aprendizado de máquina e aqueles focados exclusivamente em aspectos não territoriais foram excluídos.</w:t>
+        <w:t>Os critérios de inclusão compreenderam artigos revisados por pares em inglês, português ou espanhol que apresentassem aplicações de aprendizado de máquina em contextos de IG (Informação Geográfica), autenticação de origem ou controle de qualidade territorial. Descritores primários eram obrigatórios no título, resumo ou palavras-chave. Trabalhos não revisados por pares, estudos sem aplicação prática de aprendizado de máquina e aqueles focados exclusivamente em aspectos não territoriais foram excluídos.</w:t>
       </w:r>
     </w:p>
     <w:p>
@@ -471,6 +509,7 @@
     </w:p>
     <w:p>
       <w:r>
+        <w:lastRenderedPageBreak/>
         <w:t>Complementando a triagem manual, um sistema de filtragem automatizado atribui pontuações de relevância temática com base na presença e localização dos descritores no título, resumo e palavras-chave. Implementado em Python (NLTK, spaCy), o algoritmo aplica um esquema de ponderação hierárquica a cada termo identificado. O sistema de pontuação segue os princípios do Processo Analítico Hierárquico (AHP). A Equação (1) organiza os descritores em cinco categorias com pesos diferenciados (Saaty, 1991).</w:t>
       </w:r>
     </w:p>
@@ -656,7 +695,6 @@
     </w:p>
     <w:p>
       <w:r>
-        <w:lastRenderedPageBreak/>
         <w:t>onde:</w:t>
       </w:r>
     </w:p>
@@ -911,7 +949,11 @@
         <w:t>produtos regionais, certificação</w:t>
       </w:r>
       <w:r>
-        <w:t xml:space="preserve"> ). Os termos de exclusão recebem pesos negativos para penalizar registros fora do escopo, particularmente nos domínios </w:t>
+        <w:t xml:space="preserve"> ). Os termos de exclusão </w:t>
+      </w:r>
+      <w:r>
+        <w:lastRenderedPageBreak/>
+        <w:t xml:space="preserve">recebem pesos negativos para penalizar registros fora do escopo, particularmente nos domínios </w:t>
       </w:r>
       <w:r>
         <w:rPr>
@@ -958,7 +1000,6 @@
     </w:p>
     <w:p>
       <w:r>
-        <w:lastRenderedPageBreak/>
         <w:t>A distribuição empírica dos escores definiu o limiar mínimo de inclusão, identificando o ponto de inflexão na curva cumulativa (critério de Pareto/cotovelo) e ajustando-o por meio de validação manual com amostragem estratificada. O valor final representa o equilíbrio ideal entre sensibilidade e especificidade, estabilizando a concordância entre avaliadores em casos limítrofes.</w:t>
       </w:r>
     </w:p>
@@ -988,16 +1029,13 @@
     </w:p>
     <w:p>
       <w:r>
+        <w:lastRenderedPageBreak/>
         <w:t>Um sistema automatizado verificou a abrangência bibliográfica, garantindo a integridade e a consistência entre as citações textuais e os arquivos bibliográficos.</w:t>
       </w:r>
     </w:p>
     <w:p>
       <w:r>
-        <w:t xml:space="preserve">O corpus consolidado foi submetido à categorização automatizada usando Processamento de Linguagem Natural (PLN). Um pipeline computacional extraiu, tokenizou e vetorizou metadados e resumos de referência, usando modelos supervisionados e regras semânticas para reconhecimento de padrões (Casey et al., 2021; Young et al., 2019). As referências foram classificadas em categorias </w:t>
-      </w:r>
-      <w:r>
-        <w:lastRenderedPageBreak/>
-        <w:t>metodológicas predefinidas, incluindo técnicas de aprendizado de máquina e sistemas de informação geográfica.</w:t>
+        <w:t>O corpus consolidado foi submetido à categorização automatizada usando Processamento de Linguagem Natural (PLN). Um pipeline computacional extraiu, tokenizou e vetorizou metadados e resumos de referência, usando modelos supervisionados e regras semânticas para reconhecimento de padrões (Casey et al., 2021; Young et al., 2019). As referências foram classificadas em categorias metodológicas predefinidas, incluindo técnicas de aprendizado de máquina e sistemas de informação geográfica.</w:t>
       </w:r>
     </w:p>
     <w:p>
@@ -1020,6 +1058,7 @@
     </w:p>
     <w:p>
       <w:r>
+        <w:lastRenderedPageBreak/>
         <w:t>Cada indicador recebeu uma pontuação de 0 a 2: zero para critérios não atendidos ou deficiências substanciais; um para atendimento parcial com limitações; e dois para atendimento completo com evidências claras. Uma escala de 3 pontos foi selecionada porque avaliações dicotômicas não conseguem capturar a complexidade interdisciplinar, enquanto escalas maiores geram inconsistência entre avaliadores (Surname &amp; Surname, 2025).</w:t>
       </w:r>
     </w:p>
@@ -1056,7 +1095,6 @@
           </w:tcPr>
           <w:p>
             <w:r>
-              <w:lastRenderedPageBreak/>
               <w:t>Código</w:t>
             </w:r>
           </w:p>
@@ -1281,6 +1319,7 @@
           </w:tcPr>
           <w:p>
             <w:r>
+              <w:lastRenderedPageBreak/>
               <w:t>DOC</w:t>
             </w:r>
           </w:p>
@@ -1347,11 +1386,7 @@
     </w:p>
     <w:p>
       <w:r>
-        <w:t xml:space="preserve">A avaliação manual incluiu um protocolo de consenso. Inicialmente, os revisores avaliaram independentemente uma amostra piloto de 30 estudos (aproximadamente 11% do corpus) para calibrar os critérios. Para o corpus completo, os casos de </w:t>
-      </w:r>
-      <w:r>
-        <w:lastRenderedPageBreak/>
-        <w:t>discordância (diferença ≥ 2 pontos) foram submetidos a reavaliação cega e discussão para se chegar a um consenso. O coeficiente de correlação intraclasse (CCI) foi calculado de acordo com Shrout &amp; Fleiss (1979), obtendo-se um valor de 0,87 (IC 95%: 0,84–0,91), indicando boa concordância.</w:t>
+        <w:t>A avaliação manual incluiu um protocolo de consenso. Inicialmente, os revisores avaliaram independentemente uma amostra piloto de 30 estudos (aproximadamente 11% do corpus) para calibrar os critérios. Para o corpus completo, os casos de discordância (diferença ≥ 2 pontos) foram submetidos a reavaliação cega e discussão para se chegar a um consenso. O coeficiente de correlação intraclasse (CCI) foi calculado de acordo com Shrout &amp; Fleiss (1979), obtendo-se um valor de 0,87 (IC 95%: 0,84–0,91), indicando boa concordância.</w:t>
       </w:r>
     </w:p>
     <w:p>
@@ -1368,7 +1403,11 @@
     </w:p>
     <w:p>
       <w:r>
-        <w:t>Esta fase resultou na seleção de 25 estudos com qualidade metodológica adequada (pontuação ≥ 20 pontos) dentre os 272 artigos iniciais. Estes constituíram a base para as análises subsequentes. A distribuição incluiu 1 artigo de excelência (≥40 pontos), 2 de alta relevância (≥30 pontos) e 22 adequados (≥20 pontos).</w:t>
+        <w:t xml:space="preserve">Esta fase resultou na seleção de 25 estudos com qualidade metodológica adequada (pontuação ≥ 20 pontos) dentre os 272 artigos iniciais. Estes constituíram a base para as </w:t>
+      </w:r>
+      <w:r>
+        <w:lastRenderedPageBreak/>
+        <w:t>análises subsequentes. A distribuição incluiu 1 artigo de excelência (≥40 pontos), 2 de alta relevância (≥30 pontos) e 22 adequados (≥20 pontos).</w:t>
       </w:r>
     </w:p>
     <w:p>
@@ -1398,7 +1437,6 @@
     </w:p>
     <w:p>
       <w:r>
-        <w:lastRenderedPageBreak/>
         <w:t>A síntese final combinou a análise temática qualitativa com a seleção baseada no princípio de Pareto (80/20), priorizando os 20% melhores artigos pela pontuação combinada (40% qualidade metodológica, 35% relevância temática, 25% impacto bibliométrico).</w:t>
       </w:r>
     </w:p>
@@ -1808,6 +1846,7 @@
     </w:p>
     <w:p>
       <w:r>
+        <w:lastRenderedPageBreak/>
         <w:t>O corpus de 148 estudos foi submetido a duas classes de análises estatísticas, sendo elas, análises descritivas e exploratórias para caracterizar padrões estruturais da literatura, e análises inferenciais para quantificar empiricamente as lacunas metodológicas identificadas qualitativamente.</w:t>
       </w:r>
     </w:p>
@@ -1819,11 +1858,7 @@
     </w:p>
     <w:p>
       <w:r>
-        <w:t xml:space="preserve">A Análise de Correspondência Múltipla (ACM) (Greenacre, 2017; Lê et al., 2008) foi empregada para investigar associações entre variáveis categóricas (algoritmos, produtos, regiões, técnicas analíticas) mediante decomposição de tabelas de contingência. Implementada com o pacote FactoMineR, a ACM permite extrair dimensões latentes que explicam a variância nas associações entre categorias. Complementarmente, aplicou-se Análise de Cluster (k-means e hierárquica) com o </w:t>
-      </w:r>
-      <w:r>
-        <w:lastRenderedPageBreak/>
-        <w:t>pacote factoextra para identificar agrupamentos recorrentes entre combinações produto-instrumento-algoritmo.</w:t>
+        <w:t>A Análise de Correspondência Múltipla (ACM) (Greenacre, 2017; Lê et al., 2008) foi empregada para investigar associações entre variáveis categóricas (algoritmos, produtos, regiões, técnicas analíticas) mediante decomposição de tabelas de contingência. Implementada com o pacote FactoMineR, a ACM permite extrair dimensões latentes que explicam a variância nas associações entre categorias. Complementarmente, aplicou-se Análise de Cluster (k-means e hierárquica) com o pacote factoextra para identificar agrupamentos recorrentes entre combinações produto-instrumento-algoritmo.</w:t>
       </w:r>
     </w:p>
     <w:p>
@@ -1835,6 +1870,7 @@
       <w:bookmarkStart w:id="20" w:name="X4b737110d2c133bf00fe1eb5375857bfa6418f1"/>
       <w:bookmarkEnd w:id="19"/>
       <w:r>
+        <w:lastRenderedPageBreak/>
         <w:t>2.7.2 Análises Inferenciais de Validação dos Critérios Operacionais</w:t>
       </w:r>
     </w:p>
@@ -2026,11 +2062,7 @@
         </m:r>
       </m:oMath>
       <w:r>
-        <w:t xml:space="preserve">) conforme Sawilowsky (2009). Regressão logística (Jr. et al., 2013) estimou a razão de chances </w:t>
-      </w:r>
-      <w:r>
-        <w:lastRenderedPageBreak/>
-        <w:t>(</w:t>
+        <w:t>) conforme Sawilowsky (2009). Regressão logística (Jr. et al., 2013) estimou a razão de chances (</w:t>
       </w:r>
       <w:r>
         <w:rPr>
@@ -2318,7 +2350,11 @@
     </w:p>
     <w:p>
       <w:r>
-        <w:t xml:space="preserve">Visando avaliar a acurácia reportada nos estudos e detectar potencial viés de publicação, conduziu-se meta-análise de efeitos aleatórios (Borenstein et al., 2009) com o pacote metafor (Viechtbauer, 2010), transformando acurácias via logit para estabilizar variâncias (Barendregt et al., 2013): </w:t>
+        <w:t xml:space="preserve">Visando avaliar a acurácia reportada nos estudos e detectar potencial viés de publicação, conduziu-se meta-análise de efeitos aleatórios (Borenstein et al., 2009) com o pacote metafor (Viechtbauer, 2010), transformando acurácias via logit para estabilizar </w:t>
+      </w:r>
+      <w:r>
+        <w:lastRenderedPageBreak/>
+        <w:t xml:space="preserve">variâncias (Barendregt et al., 2013): </w:t>
       </w:r>
       <m:oMath>
         <m:r>
@@ -2572,11 +2608,7 @@
     </w:p>
     <w:p>
       <w:r>
-        <w:t xml:space="preserve">Por fim, para avaliar a conformidade com princípios de governança de dados abertos, quantificou-se conformidade FAIR mediante score padronizado (0–100 pontos) baseado </w:t>
-      </w:r>
-      <w:r>
-        <w:lastRenderedPageBreak/>
-        <w:t xml:space="preserve">em 12 indicadores binários de M. D. Wilkinson et al. (2016): DOI (F1), metadados ricos (F2), repositório público (A1), protocolo de acesso (A2), licença (R1.1), código-fonte (R1.2), formato interoperável (I1), vocabulário controlado (I2), proveniência (R1.3), padrão comunitário (I3), API acessível (A1.1) e versionamento (R1.2). Cada indicador contribuiu </w:t>
+        <w:t xml:space="preserve">Por fim, para avaliar a conformidade com princípios de governança de dados abertos, quantificou-se conformidade FAIR mediante score padronizado (0–100 pontos) baseado em 12 indicadores binários de M. D. Wilkinson et al. (2016): DOI (F1), metadados ricos (F2), repositório público (A1), protocolo de acesso (A2), licença (R1.1), código-fonte (R1.2), formato interoperável (I1), vocabulário controlado (I2), proveniência (R1.3), padrão comunitário (I3), API acessível (A1.1) e versionamento (R1.2). Cada indicador contribuiu </w:t>
       </w:r>
       <m:oMath>
         <m:r>
@@ -2678,7 +2710,11 @@
         </m:r>
       </m:oMath>
       <w:r>
-        <w:t xml:space="preserve"> como nível de significância, aplicando correção de Bonferroni (Bonferroni, 1936) quando pertinente para múltiplas comparações. Códigos e dados processados foram depositados no repositório OSF (DOI: 10.17605/OSF.IO/2EKYQ) para assegurar reprodutibilidade (Nosek et al., 2015).</w:t>
+        <w:t xml:space="preserve"> como nível de </w:t>
+      </w:r>
+      <w:r>
+        <w:lastRenderedPageBreak/>
+        <w:t>significância, aplicando correção de Bonferroni (Bonferroni, 1936) quando pertinente para múltiplas comparações. Códigos e dados processados foram depositados no repositório OSF (DOI: 10.17605/OSF.IO/2EKYQ) para assegurar reprodutibilidade (Nosek et al., 2015).</w:t>
       </w:r>
     </w:p>
     <w:p>
@@ -2707,28 +2743,31 @@
     <w:p>
       <w:bookmarkStart w:id="22" w:name="definição-constitutiva"/>
       <w:r>
+        <w:t>2.1.1 Definição Constitutiva</w:t>
+      </w:r>
+    </w:p>
+    <w:p>
+      <w:r>
+        <w:t>Terroir Digital designa a reconstrução computacional dinâmica e contínua das interações sistêmicas entre solo, clima, biota e práticas humanas (o genótipo territorial) e a expressão quimiométrica final do produto (o fenótipo), operando como um Gêmeo Digital (</w:t>
+      </w:r>
+      <w:r>
+        <w:rPr>
+          <w:i/>
+          <w:iCs/>
+        </w:rPr>
+        <w:t>Digital Twin</w:t>
+      </w:r>
+      <w:r>
+        <w:t>) inferencial (Hensel &amp; Nasirahmadi, 2021; Pylianidis et al., 2021). Diferentemente da cartografia estática tradicional, que fornece representação pontual do espaço físico, o Terroir Digital correlaciona, em tempo quase real, variáveis ambientais com assinaturas analíticas de alta dimensionalidade, convertendo incerteza ecológica em evidências auditáveis de autenticidade e conformidade ambiental (Guerena et al., 2024; Nasirahmadi &amp; Hensel, 2022).</w:t>
+      </w:r>
+    </w:p>
+    <w:p>
+      <w:r>
+        <w:t xml:space="preserve">Essa formulação dialoga com o arcabouço de Gêmeos Digitais aplicado a agroecossistemas (Pylianidis et al., 2021) e com o entendimento de terroir como acoplamento socioecológico (Bramley et al., 2013; Le Floc’h et al., 2016), integrando </w:t>
+      </w:r>
+      <w:r>
         <w:lastRenderedPageBreak/>
-        <w:t>2.1.1 Definição Constitutiva</w:t>
-      </w:r>
-    </w:p>
-    <w:p>
-      <w:r>
-        <w:t>Terroir Digital designa a reconstrução computacional dinâmica e contínua das interações sistêmicas entre solo, clima, biota e práticas humanas (o genótipo territorial) e a expressão quimiométrica final do produto (o fenótipo), operando como um Gêmeo Digital (</w:t>
-      </w:r>
-      <w:r>
-        <w:rPr>
-          <w:i/>
-          <w:iCs/>
-        </w:rPr>
-        <w:t>Digital Twin</w:t>
-      </w:r>
-      <w:r>
-        <w:t>) inferencial (Hensel &amp; Nasirahmadi, 2021; Pylianidis et al., 2021). Diferentemente da cartografia estática tradicional, que fornece representação pontual do espaço físico, o Terroir Digital correlaciona, em tempo quase real, variáveis ambientais com assinaturas analíticas de alta dimensionalidade, convertendo incerteza ecológica em evidências auditáveis de autenticidade e conformidade ambiental (Guerena et al., 2024; Nasirahmadi &amp; Hensel, 2022).</w:t>
-      </w:r>
-    </w:p>
-    <w:p>
-      <w:r>
-        <w:t>Essa formulação dialoga com o arcabouço de Gêmeos Digitais aplicado a agroecossistemas (Pylianidis et al., 2021) e com o entendimento de terroir como acoplamento socioecológico (Bramley et al., 2013; Le Floc’h et al., 2016), integrando inferência computacional com fundamentos territoriais. O conceito estabelece vínculo auditável entre produto e serviços ecossistêmicos (P. Belletti &amp; Marescotti, 2017; Vandecandelaere, Belletti, et al., 2018), transformando a identidade do lugar em hipótese testável e matematicamente verificável.</w:t>
+        <w:t>inferência computacional com fundamentos territoriais. O conceito estabelece vínculo auditável entre produto e serviços ecossistêmicos (P. Belletti &amp; Marescotti, 2017; Vandecandelaere, Belletti, et al., 2018), transformando a identidade do lugar em hipótese testável e matematicamente verificável.</w:t>
       </w:r>
     </w:p>
     <w:p>
@@ -2740,11 +2779,7 @@
     </w:p>
     <w:p>
       <w:r>
-        <w:t xml:space="preserve">Por fim o framework Terroir Digital foi empregado nesta revisão como lente analítica para avaliar a maturidade metodológica dos estudos. Cada publicação foi examinada quanto à conformidade com os critérios operacionais, permitindo identificar a proporção de estudos com validação espacial e temporal adequada, a adoção de métodos XAI para interpretabilidade, a disponibilidade de dados e protocolos em repositórios abertos e a </w:t>
-      </w:r>
-      <w:r>
-        <w:lastRenderedPageBreak/>
-        <w:t>implementação de sistemas de auditoria contínua (Figura 2). Essa abordagem possibilitou quantificar as lacunas entre o estado atual da literatura e os requisitos para operacionalização do terroir digital, fundamentando as recomendações metodológicas apresentadas nas conclusões.</w:t>
+        <w:t>Por fim o framework Terroir Digital foi empregado nesta revisão como lente analítica para avaliar a maturidade metodológica dos estudos. Cada publicação foi examinada quanto à conformidade com os critérios operacionais, permitindo identificar a proporção de estudos com validação espacial e temporal adequada, a adoção de métodos XAI para interpretabilidade, a disponibilidade de dados e protocolos em repositórios abertos e a implementação de sistemas de auditoria contínua (Figura 2). Essa abordagem possibilitou quantificar as lacunas entre o estado atual da literatura e os requisitos para operacionalização do terroir digital, fundamentando as recomendações metodológicas apresentadas nas conclusões.</w:t>
       </w:r>
     </w:p>
     <w:p>
@@ -2810,6 +2845,7 @@
     </w:p>
     <w:p>
       <w:r>
+        <w:lastRenderedPageBreak/>
         <w:t>Diagrama de fluxo do estudo</w:t>
       </w:r>
     </w:p>
@@ -2821,7 +2857,6 @@
     </w:p>
     <w:p>
       <w:r>
-        <w:lastRenderedPageBreak/>
         <w:t>A avaliação manual da qualidade metodológica resultou em um coeficiente de correlação intraclasse (CCI) de 0,87 (IC 95%: 0,84–0,91), confirmando uma robusta confiabilidade interavaliadores e validando os critérios de inclusão (Streiner &amp; Norman, 2008). Essa validação confirma que os estudos selecionados para a síntese atendem a padrões metodológicos rigorosos.</w:t>
       </w:r>
     </w:p>
@@ -2845,33 +2880,36 @@
     </w:p>
     <w:p>
       <w:r>
-        <w:t>A análise de 148 estudos revisados por pares (2010–2025) demonstrou que algoritmos de aprendizado supervisionado constituíram a abordagem predominante para autenticação de origem em sistemas de Indicação Geográfica. Random Forest e Support Vector Machines apresentaram aplicação consolidada em espectroscopia e cromatografia para vinhos, carnes e chás, alcançando acurácias de 80–100% em ambientes controlados (Mohammadi et al., 2024; Xu et al., 2021). Essa predominância de arquiteturas supervisionadas sobre métodos não supervisionados reflete a disponibilidade de conjuntos de dados rotulados e a pressão por métricas de acurácia quantificáveis, conforme documentado por Liakos et al. (2018) em análise sobre tendências de Machine Learning na agricultura de precisão. Redes Neurais Convolucionais emergiram especificamente para processamento de dados hiperespectrais, enquanto PLS-DA manteve relevância no pré-processamento quimiométrico (Feng et al., 2025; Peng et al., 2025; Rebiai et al., 2022), estabelecendo um paradigma instrumental que favorece produtos de alto valor agregado (vinhos, azeites) em detrimento de matrizes alimentares complexas.</w:t>
-      </w:r>
-    </w:p>
-    <w:p>
+        <w:t xml:space="preserve">A análise de 148 estudos revisados por pares (2010–2025) demonstrou que algoritmos de aprendizado supervisionado constituíram a abordagem predominante para autenticação de origem em sistemas de Indicação Geográfica. Random Forest e Support Vector Machines apresentaram aplicação consolidada em espectroscopia e cromatografia para vinhos, carnes e chás, alcançando acurácias de 80–100% em ambientes controlados (Mohammadi et al., 2024; Xu et al., 2021). Essa predominância de arquiteturas supervisionadas sobre métodos não supervisionados reflete a </w:t>
+      </w:r>
       <w:r>
         <w:lastRenderedPageBreak/>
+        <w:t>disponibilidade de conjuntos de dados rotulados e a pressão por métricas de acurácia quantificáveis, conforme documentado por Liakos et al. (2018) em análise sobre tendências de Machine Learning na agricultura de precisão. Redes Neurais Convolucionais emergiram especificamente para processamento de dados hiperespectrais, enquanto PLS-DA manteve relevância no pré-processamento quimiométrico (Feng et al., 2025; Peng et al., 2025; Rebiai et al., 2022), estabelecendo um paradigma instrumental que favorece produtos de alto valor agregado (vinhos, azeites) em detrimento de matrizes alimentares complexas.</w:t>
+      </w:r>
+    </w:p>
+    <w:p>
+      <w:r>
         <w:t>A distribuição geográfica dos estudos apresentou concentração em produtos europeus e asiáticos (72%), com vinhos representando 34%, chás 18% e azeites 8% do corpus. Essa concentração revela assimetrias epistêmicas, onde sistemas de IG consolidados recebem maior atenção científica, enquanto produtos do Sul Global permanecem sub-representados, perpetuando desigualdades no acesso a ferramentas de autenticação e proteção de mercado. A análise temporal demonstrou crescimento substancial das publicações (ρ de Spearman = 0,89, p &lt; 0,001), com adoção de Deep Learning aumentando de 5% (2010–2015) para 28% (2020–2025). Contudo, essa expansão metodológica não foi acompanhada por infraestrutura de validação adequada: a ausência de validação longitudinal em 94% dos estudos significa que modelos treinados em safras específicas tornam-se obsoletos sob variabilidade climática, impossibilitando sua função como sistemas de auditoria ambiental contínua (Iranzad &amp; Liu, 2025).</w:t>
       </w:r>
     </w:p>
     <w:p>
       <w:r>
-        <w:t>A generalização dos modelos apresentou limitações documentadas. Apenas 23% dos estudos empregaram validação espacialmente independente, com quedas de desempenho de 2–15% sob deslocamentos de distribuição (Effrosynidis &amp; Arampatzis, 2021; Kuhn &amp; Johnson, 2013), demonstrando sobreajuste a contextos locais. Esse comportamento é consistente com observações de Kuhn &amp; Johnson (2013) sobre a importância de validação cruzada espacial em modelos preditivos ambientais. A explicabilidade algorítmica, medida pela adoção de SHAP ou LIME, ocorreu em apenas 14% dos estudos (He et al., 2024; Lundberg &amp; Lee, 2017), comprometendo a auditabilidade regulatória: órgãos certificadores exigem rastreabilidade das decisões algorítmicas, incompatível com modelos “caixa-preta” de Deep Learning.</w:t>
-      </w:r>
-    </w:p>
-    <w:p>
+        <w:t xml:space="preserve">A generalização dos modelos apresentou limitações documentadas. Apenas 23% dos estudos empregaram validação espacialmente independente, com quedas de </w:t>
+      </w:r>
       <w:r>
         <w:lastRenderedPageBreak/>
+        <w:t>desempenho de 2–15% sob deslocamentos de distribuição (Effrosynidis &amp; Arampatzis, 2021; Kuhn &amp; Johnson, 2013), demonstrando sobreajuste a contextos locais. Esse comportamento é consistente com observações de Kuhn &amp; Johnson (2013) sobre a importância de validação cruzada espacial em modelos preditivos ambientais. A explicabilidade algorítmica, medida pela adoção de SHAP ou LIME, ocorreu em apenas 14% dos estudos (He et al., 2024; Lundberg &amp; Lee, 2017), comprometendo a auditabilidade regulatória: órgãos certificadores exigem rastreabilidade das decisões algorítmicas, incompatível com modelos “caixa-preta” de Deep Learning.</w:t>
+      </w:r>
+    </w:p>
+    <w:p>
+      <w:r>
         <w:t>A detecção de fraudes empregou predominantemente classificação binária, onde SVM e KNN integraram dados multimodais para estimar probabilidades de adulteração em mel e azeite (Isangediok &amp; Gajamannage, 2022; Mohammadi et al., 2024). Essa abordagem dicotômica (autêntico/fraudulento) ignora adulterações parciais e zonas de transição geográfica, onde produtos limítrofes apresentam características híbridas não capturadas por esquemas de IG tradicionais. Modelos de regressão predisseram atributos de qualidade como acidez e capacidade antioxidante, oferecendo alternativas não destrutivas aos ensaios laboratoriais (Liu et al., 2025; Meena et al., 2024). Tecnologias híbridas de blockchain e ML apareceram em 21% dos estudos de rastreabilidade (Gong et al., 2023; Wang et al., 2025), representando tentativa de resolver o paradoxo da confiança digital: blockchains garantem imutabilidade dos registros, mas não a veracidade dos dados de entrada. Modelos de ML funcionam como “oráculos” que traduzem assinaturas químicas em certificados criptográficos, mas sua adoção permanece limitada por custos computacionais e falta de interoperabilidade entre consórcios de certificação.</w:t>
       </w:r>
     </w:p>
     <w:p>
       <w:r>
-        <w:t xml:space="preserve">A análise de redes identificou três módulos tecnológicos com densidade de 0,53–0,68, evidenciando compartimentalização metodológica. Redes Neurais apresentaram maior centralidade de grau (15), seguidas por SVM (12) e Random Forest (11), com modularidade Q = 0,62 indicando especialização por produto-instrumento-algoritmo (Blondel et al., 2008; Chen et al., 2020). Essa compartimentalização limita a transferência de conhecimento interdisciplinar: conhecimento gerado em um módulo produto-algoritmo-instrumento não se transfere para outros domínios, problema agravado pela </w:t>
-      </w:r>
-      <w:r>
         <w:lastRenderedPageBreak/>
-        <w:t>convergência em torno de espectroscopia NIR e cromatografia GC-MS como técnicas analíticas padrão.</w:t>
+        <w:t>A análise de redes identificou três módulos tecnológicos com densidade de 0,53–0,68, evidenciando compartimentalização metodológica. Redes Neurais apresentaram maior centralidade de grau (15), seguidas por SVM (12) e Random Forest (11), com modularidade Q = 0,62 indicando especialização por produto-instrumento-algoritmo (Blondel et al., 2008; Chen et al., 2020). Essa compartimentalização limita a transferência de conhecimento interdisciplinar: conhecimento gerado em um módulo produto-algoritmo-instrumento não se transfere para outros domínios, problema agravado pela convergência em torno de espectroscopia NIR e cromatografia GC-MS como técnicas analíticas padrão.</w:t>
       </w:r>
     </w:p>
     <w:p>
@@ -2888,11 +2926,8 @@
     </w:p>
     <w:p>
       <w:r>
-        <w:t xml:space="preserve">A adoção algorítmica apresentou transição mensurável. PLS-DA, dominante até 2018, foi progressivamente substituída por Random Forest e SVM a partir de 2019, acompanhando a disponibilidade de bibliotecas de ML de código aberto (scikit-learn, caret) e o aumento da capacidade computacional (Lavine &amp; Workman, 2005). A análise de correlação temporal demonstrou mudanças significativas para SVM (ρ = 0,788, p &lt; 0,001) e Random Forest (ρ = 0,677, p = 0,004). Redes Neurais constituíram a técnica mais adotada em 2020–2025 (33 aplicações), seguidas por SVM (32) e Random Forest (21). Deep Learning e CNNs emergiram após 2022 especificamente para processamento </w:t>
-      </w:r>
-      <w:r>
         <w:lastRenderedPageBreak/>
-        <w:t>de dados hiperespectrais (Shah et al., 2019), embora sua opacidade interpretativa limite a adoção em contextos regulatórios. A distribuição regional manteve estabilidade, com 72% dos estudos concentrados em Europa e Ásia. A representação do Sul Global aumentou marginalmente de 18% para 22% no período analisado, sugerindo barreiras persistentes relacionadas a infraestrutura laboratorial e acesso a financiamento científico.</w:t>
+        <w:t>A adoção algorítmica apresentou transição mensurável. PLS-DA, dominante até 2018, foi progressivamente substituída por Random Forest e SVM a partir de 2019, acompanhando a disponibilidade de bibliotecas de ML de código aberto (scikit-learn, caret) e o aumento da capacidade computacional (Lavine &amp; Workman, 2005). A análise de correlação temporal demonstrou mudanças significativas para SVM (ρ = 0,788, p &lt; 0,001) e Random Forest (ρ = 0,677, p = 0,004). Redes Neurais constituíram a técnica mais adotada em 2020–2025 (33 aplicações), seguidas por SVM (32) e Random Forest (21). Deep Learning e CNNs emergiram após 2022 especificamente para processamento de dados hiperespectrais (Shah et al., 2019), embora sua opacidade interpretativa limite a adoção em contextos regulatórios. A distribuição regional manteve estabilidade, com 72% dos estudos concentrados em Europa e Ásia. A representação do Sul Global aumentou marginalmente de 18% para 22% no período analisado, sugerindo barreiras persistentes relacionadas a infraestrutura laboratorial e acesso a financiamento científico.</w:t>
       </w:r>
     </w:p>
     <w:p>
@@ -2966,25 +3001,23 @@
       <w:bookmarkEnd w:id="27"/>
       <w:bookmarkEnd w:id="28"/>
       <w:r>
+        <w:lastRenderedPageBreak/>
         <w:t>3.3 Famílias Tecnológicas e Aplicações</w:t>
       </w:r>
     </w:p>
     <w:p>
       <w:r>
-        <w:t xml:space="preserve">A Análise de Correspondência Múltipla de 148 estudos demonstrou associações estruturadas entre variáveis categóricas, explicando 45,2% da variância em três dimensões: a Dimensão 1 (28,4%) contrastou produtos europeus (vinhos 34%, queijos 12%) com produtos asiáticos (chás 18%, carnes 15%); a Dimensão 2 (11,3%) separou técnicas espectroscópicas (NIR, FTIR) de métodos cromatográficos (GC-MS, LC-MS); e a Dimensão 3 (5,5%) diferenciou algoritmos supervisionados (Random Forest, SVM) de abordagens não supervisionadas (PCA, agrupamento). Essa segregação dimensional </w:t>
-      </w:r>
+        <w:t>A Análise de Correspondência Múltipla de 148 estudos demonstrou associações estruturadas entre variáveis categóricas, explicando 45,2% da variância em três dimensões: a Dimensão 1 (28,4%) contrastou produtos europeus (vinhos 34%, queijos 12%) com produtos asiáticos (chás 18%, carnes 15%); a Dimensão 2 (11,3%) separou técnicas espectroscópicas (NIR, FTIR) de métodos cromatográficos (GC-MS, LC-MS); e a Dimensão 3 (5,5%) diferenciou algoritmos supervisionados (Random Forest, SVM) de abordagens não supervisionadas (PCA, agrupamento). Essa segregação dimensional reflete não apenas diferenças metodológicas, mas também tradições científicas regionais: laboratórios europeus consolidaram espectroscopia NIR para vinhos e queijos, enquanto instituições asiáticas privilegiaram cromatografia de alta resolução para chás, estabelecendo paradigmas analíticos geograficamente específicos.</w:t>
+      </w:r>
+    </w:p>
+    <w:p>
+      <w:r>
+        <w:t>As coordenadas da ACM demonstraram que vinhos apresentaram convergência com Random Forest e espectroscopia NIR (0,85, 0,32), contrastando com a associação entre chás, SVM e GC-MS (-0,67, 0,91). Essa análise identificou tríades específicas de algoritmo-instrumento-produto que se consolidaram na literatura, evoluindo para arquiteturas funcionais abrangendo discriminação de origem, detecção de fraudes, rastreabilidade blockchain, controle preditivo de qualidade e modelagem de preferências (Meena et al., 2024; Salam et al., 2021; Wang et al., 2025). A delimitação desses agrupamentos tecnológicos, exemplificada pela aplicação consolidada de SVM e NIR para mel, indicou compartimentalização metodológica que limita inovação interdisciplinar (Blondel et al., 2008), criando “silos de conhecimento” onde avanços em uma tríade não beneficiam outras combinações produto-técnica-algoritmo.</w:t>
+      </w:r>
+    </w:p>
+    <w:p>
       <w:r>
         <w:lastRenderedPageBreak/>
-        <w:t>reflete não apenas diferenças metodológicas, mas também tradições científicas regionais: laboratórios europeus consolidaram espectroscopia NIR para vinhos e queijos, enquanto instituições asiáticas privilegiaram cromatografia de alta resolução para chás, estabelecendo paradigmas analíticos geograficamente específicos.</w:t>
-      </w:r>
-    </w:p>
-    <w:p>
-      <w:r>
-        <w:t>As coordenadas da ACM demonstraram que vinhos apresentaram convergência com Random Forest e espectroscopia NIR (0,85, 0,32), contrastando com a associação entre chás, SVM e GC-MS (-0,67, 0,91). Essa análise identificou tríades específicas de algoritmo-instrumento-produto que se consolidaram na literatura, evoluindo para arquiteturas funcionais abrangendo discriminação de origem, detecção de fraudes, rastreabilidade blockchain, controle preditivo de qualidade e modelagem de preferências (Meena et al., 2024; Salam et al., 2021; Wang et al., 2025). A delimitação desses agrupamentos tecnológicos, exemplificada pela aplicação consolidada de SVM e NIR para mel, indicou compartimentalização metodológica que limita inovação interdisciplinar (Blondel et al., 2008), criando “silos de conhecimento” onde avanços em uma tríade não beneficiam outras combinações produto-técnica-algoritmo.</w:t>
-      </w:r>
-    </w:p>
-    <w:p>
-      <w:r>
         <w:t>A análise estatística demonstrou que fusão multimodal representou 28% dos estudos recentes (2024–2025), enquanto integração com blockchain permaneceu em 9%. Dispositivos portáteis de ML ofereceram aplicação in situ, mas requereram compressão de modelos para viabilizar democratização do acesso (Effrosynidis &amp; Arampatzis, 2021). Essa tendência para miniaturização reflete demandas de produtores rurais por ferramentas de autenticação field-deployable, embora a acurácia de sensores portáteis permaneça 10–15% inferior aos equipamentos laboratoriais, segundo Meena et al. (2024), criando tensão entre portabilidade e confiabilidade metrológica.</w:t>
       </w:r>
     </w:p>
@@ -2992,7 +3025,6 @@
       <w:bookmarkStart w:id="30" w:name="evidências-quantitativas-e-metaanálises"/>
       <w:bookmarkEnd w:id="29"/>
       <w:r>
-        <w:lastRenderedPageBreak/>
         <w:t>3.4 Evidências quantitativas e meta‑análises</w:t>
       </w:r>
     </w:p>
@@ -3076,7 +3108,11 @@
         </m:r>
       </m:oMath>
       <w:r>
-        <w:t xml:space="preserve"> de Cohen = 0,948, efeito grande). Esses resultados corroboram as observações de Kuhn &amp; Johnson (2013) sobre superajustamento espacial em modelos ecológicos, onde autocorrelação espacial residual inflaciona artificialmente métricas de desempenho. No contexto de IGs, um modelo treinado exclusivamente em vinhos bordaleses pode falhar ao discriminar vinhos de regiões edafoclimaticamente similares, comprometendo sua utilidade certificatória.</w:t>
+        <w:t xml:space="preserve"> de Cohen = 0,948, efeito grande). Esses resultados corroboram as observações de Kuhn &amp; Johnson (2013) sobre superajustamento espacial em modelos ecológicos, onde autocorrelação espacial residual inflaciona artificialmente métricas de desempenho. No contexto de IGs, um modelo treinado exclusivamente em vinhos bordaleses pode falhar </w:t>
+      </w:r>
+      <w:r>
+        <w:lastRenderedPageBreak/>
+        <w:t>ao discriminar vinhos de regiões edafoclimaticamente similares, comprometendo sua utilidade certificatória.</w:t>
       </w:r>
     </w:p>
     <w:p>
@@ -3205,7 +3241,6 @@
         <w:rPr>
           <w:noProof/>
         </w:rPr>
-        <w:lastRenderedPageBreak/>
         <w:drawing>
           <wp:inline distT="0" distB="0" distL="0" distR="0" wp14:anchorId="7164063A" wp14:editId="7164063B">
             <wp:extent cx="5052060" cy="3789045"/>
@@ -3339,7 +3374,11 @@
         </m:r>
       </m:oMath>
       <w:r>
-        <w:t xml:space="preserve">), indicando que algoritmos mais transparentes tendem a apresentar desempenho ligeiramente inferior. Entretanto, a diferença absoluta foi modesta: modelos com XAI alcançaram acurácia média de 89,0% ± 5,09, comparados a 90,5% ± 4,70 para modelos sem XAI (diferença: -1,53 pontos percentuais, </w:t>
+        <w:t xml:space="preserve">), indicando que algoritmos </w:t>
+      </w:r>
+      <w:r>
+        <w:lastRenderedPageBreak/>
+        <w:t xml:space="preserve">mais transparentes tendem a apresentar desempenho ligeiramente inferior. Entretanto, a diferença absoluta foi modesta: modelos com XAI alcançaram acurácia média de 89,0% ± 5,09, comparados a 90,5% ± 4,70 para modelos sem XAI (diferença: -1,53 pontos percentuais, </w:t>
       </w:r>
       <m:oMath>
         <m:r>
@@ -3447,11 +3486,7 @@
         </m:r>
       </m:oMath>
       <w:r>
-        <w:t xml:space="preserve">). A análise de Pareto multi-critério (ponderando acurácia 40%, </w:t>
-      </w:r>
-      <w:r>
-        <w:lastRenderedPageBreak/>
-        <w:t>explicabilidade 40%, tempo computacional 20%) identificou XGBoost como algoritmo ótimo para sistemas certificatórios, superando deep learning em aplicabilidade regulatória. Esses achados refutam a noção de trade-off proibitivo entre transparência e desempenho, respaldando a recomendação de priorizar XAI em implementações de Terroir Digital.</w:t>
+        <w:t>). A análise de Pareto multi-critério (ponderando acurácia 40%, explicabilidade 40%, tempo computacional 20%) identificou XGBoost como algoritmo ótimo para sistemas certificatórios, superando deep learning em aplicabilidade regulatória. Esses achados refutam a noção de trade-off proibitivo entre transparência e desempenho, respaldando a recomendação de priorizar XAI em implementações de Terroir Digital.</w:t>
       </w:r>
     </w:p>
     <w:p>
@@ -3580,6 +3615,7 @@
         <w:rPr>
           <w:noProof/>
         </w:rPr>
+        <w:lastRenderedPageBreak/>
         <w:drawing>
           <wp:inline distT="0" distB="0" distL="0" distR="0" wp14:anchorId="7164063C" wp14:editId="7164063D">
             <wp:extent cx="5052060" cy="3536442"/>
@@ -3631,7 +3667,6 @@
     <w:bookmarkEnd w:id="32"/>
     <w:p>
       <w:r>
-        <w:lastRenderedPageBreak/>
         <w:t>A meta-análise de efeitos aleatórios sobre 129 estudos apresentou acurácia pooled de 90,66% [IC 95%: 89,81–91,45%], confirmando a viabilidade técnica do ML para discriminação de origem. A heterogeneidade foi moderada (</w:t>
       </w:r>
       <m:oMath>
@@ -4010,7 +4045,11 @@
         </m:r>
       </m:oMath>
       <w:r>
-        <w:t>), com o método trim-and-fill imputando 42 estudos faltantes, reduzindo a acurácia pooled ajustada para ~88%. Esse achado reforça a necessidade de pré-registro de protocolos e disponibilização de dados negativos para mitigar o viés de confirmação.</w:t>
+        <w:t xml:space="preserve">), com o método trim-and-fill imputando 42 estudos faltantes, reduzindo a acurácia pooled ajustada para ~88%. Esse </w:t>
+      </w:r>
+      <w:r>
+        <w:lastRenderedPageBreak/>
+        <w:t>achado reforça a necessidade de pré-registro de protocolos e disponibilização de dados negativos para mitigar o viés de confirmação.</w:t>
       </w:r>
     </w:p>
     <w:p>
@@ -4111,7 +4150,6 @@
         <w:rPr>
           <w:noProof/>
         </w:rPr>
-        <w:lastRenderedPageBreak/>
         <w:drawing>
           <wp:inline distT="0" distB="0" distL="0" distR="0" wp14:anchorId="7164063E" wp14:editId="7164063F">
             <wp:extent cx="5349240" cy="4457700"/>
@@ -4163,11 +4201,8 @@
     <w:bookmarkEnd w:id="33"/>
     <w:p>
       <w:r>
-        <w:t xml:space="preserve">A conformidade com princípios FAIR de governança de dados foi avaliada mediante score padronizado (0–100 pontos, 25 por dimensão) baseado em 12 indicadores. O score médio foi de 34,2/100 (±13,1), com apenas 12,8% dos estudos alcançando score ≥50 (limiar mínimo de conformidade adequada). Conforme demonstrado na Figura 7a, o radar das dimensões FAIR evidencia que Findable apresentou melhor desempenho relativo (62%, impulsionado por alta taxa de DOIs), enquanto Accessible foi a dimensão mais crítica (14,5%, com apenas 10,1% dos estudos depositando dados em repositórios públicos). As dimensões Interoperable (32%) e Reusable (28,3%) também ficaram substancialmente abaixo dos benchmarks da Comissão Europeia (meta: 75/100). </w:t>
-      </w:r>
-      <w:r>
         <w:lastRenderedPageBreak/>
-        <w:t xml:space="preserve">Complementarmente, a Figura 7b detalha os indicadores individuais, revelando que apenas 10% disponibilizam dados em repositórios, 15% disponibilizam código-fonte e 2% fornecem APIs acessíveis. A análise temporal não identificou tendência significativa de melhoria (Spearman </w:t>
+        <w:t xml:space="preserve">A conformidade com princípios FAIR de governança de dados foi avaliada mediante score padronizado (0–100 pontos, 25 por dimensão) baseado em 12 indicadores. O score médio foi de 34,2/100 (±13,1), com apenas 12,8% dos estudos alcançando score ≥50 (limiar mínimo de conformidade adequada). Conforme demonstrado na Figura 7a, o radar das dimensões FAIR evidencia que Findable apresentou melhor desempenho relativo (62%, impulsionado por alta taxa de DOIs), enquanto Accessible foi a dimensão mais crítica (14,5%, com apenas 10,1% dos estudos depositando dados em repositórios públicos). As dimensões Interoperable (32%) e Reusable (28,3%) também ficaram substancialmente abaixo dos benchmarks da Comissão Europeia (meta: 75/100). Complementarmente, a Figura 7b detalha os indicadores individuais, revelando que apenas 10% disponibilizam dados em repositórios, 15% disponibilizam código-fonte e 2% fornecem APIs acessíveis. A análise temporal não identificou tendência significativa de melhoria (Spearman </w:t>
       </w:r>
       <m:oMath>
         <m:r>
@@ -4296,6 +4331,7 @@
         <w:rPr>
           <w:noProof/>
         </w:rPr>
+        <w:lastRenderedPageBreak/>
         <w:drawing>
           <wp:inline distT="0" distB="0" distL="0" distR="0" wp14:anchorId="71640640" wp14:editId="71640641">
             <wp:extent cx="2674620" cy="2674620"/>
@@ -4393,11 +4429,7 @@
     </w:p>
     <w:p>
       <w:r>
-        <w:t xml:space="preserve">A síntese das análises quantitativas consolida quatro lacunas críticas para operacionalização do Terroir Digital: (1) validação espacial deficiente (77% omitem, </w:t>
-      </w:r>
-      <w:r>
-        <w:lastRenderedPageBreak/>
-        <w:t>degradação 110% maior), requerendo particionamento geográfico obrigatório; (2) explicabilidade limitada (86,5% sem XAI), apesar de custo modesto (~1,5% acurácia), demandando adoção prioritária de SHAP/LIME; (3) viés de publicação (42 estudos faltantes, acurácia real ~88% vs. 91% reportado), exigindo pré-registro e disponibilização de dados negativos; (4) governança de dados inadequada (score FAIR 34/100, 92% sem repositórios públicos), necessitando políticas mandatórias de compartilhamento. Esses achados estabelecem benchmarks mensuráveis para sistemas certificatórios: acurácia mínima ≥85% após validação espacial rigorosa, degradação máxima ≤8% em testes externos, explicabilidade via XAI para todos os marcadores territoriais críticos, e score FAIR ≥60/100 com deposição obrigatória em repositórios públicos.</w:t>
+        <w:t>A síntese das análises quantitativas consolida quatro lacunas críticas para operacionalização do Terroir Digital: (1) validação espacial deficiente (77% omitem, degradação 110% maior), requerendo particionamento geográfico obrigatório; (2) explicabilidade limitada (86,5% sem XAI), apesar de custo modesto (~1,5% acurácia), demandando adoção prioritária de SHAP/LIME; (3) viés de publicação (42 estudos faltantes, acurácia real ~88% vs. 91% reportado), exigindo pré-registro e disponibilização de dados negativos; (4) governança de dados inadequada (score FAIR 34/100, 92% sem repositórios públicos), necessitando políticas mandatórias de compartilhamento. Esses achados estabelecem benchmarks mensuráveis para sistemas certificatórios: acurácia mínima ≥85% após validação espacial rigorosa, degradação máxima ≤8% em testes externos, explicabilidade via XAI para todos os marcadores territoriais críticos, e score FAIR ≥60/100 com deposição obrigatória em repositórios públicos.</w:t>
       </w:r>
     </w:p>
     <w:p>
@@ -4484,7 +4516,11 @@
         </m:r>
       </m:oMath>
       <w:r>
-        <w:t>), indicando que a cultura de dados abertos permanece estagnada na comunidade ML-IG. Estudos incorporando blockchain para rastreabilidade (21% do corpus) apresentaram scores marginalmente superiores (</w:t>
+        <w:t xml:space="preserve">), indicando que a cultura de dados abertos permanece estagnada na comunidade ML-IG. Estudos incorporando blockchain para rastreabilidade (21% do </w:t>
+      </w:r>
+      <w:r>
+        <w:lastRenderedPageBreak/>
+        <w:t>corpus) apresentaram scores marginalmente superiores (</w:t>
       </w:r>
       <w:r>
         <w:rPr>
@@ -4540,11 +4576,7 @@
     </w:p>
     <w:p>
       <w:r>
-        <w:t xml:space="preserve">Esses déficits comprometem a validação cruzada independente, perpetuam assimetrias epistêmicas entre regiões com infraestrutura laboratorial consolidada e o Sul Global, e inviabilizam a construção de bibliotecas espectrais/metabolômicas colaborativas. A operacionalização do Terroir Digital demanda, portanto, políticas mandatórias de compartilhamento de dados (data availability statements), incentivos </w:t>
-      </w:r>
-      <w:r>
-        <w:lastRenderedPageBreak/>
-        <w:t>institucionais para deposição em repositórios como Zenodo/Figshare, e adoção de padrões de metadados específicos para ML-IG (ex: extensões do Dublin Core para dados quimiométricos). Iniciativas como o GODAN (</w:t>
+        <w:t>Esses déficits comprometem a validação cruzada independente, perpetuam assimetrias epistêmicas entre regiões com infraestrutura laboratorial consolidada e o Sul Global, e inviabilizam a construção de bibliotecas espectrais/metabolômicas colaborativas. A operacionalização do Terroir Digital demanda, portanto, políticas mandatórias de compartilhamento de dados (data availability statements), incentivos institucionais para deposição em repositórios como Zenodo/Figshare, e adoção de padrões de metadados específicos para ML-IG (ex: extensões do Dublin Core para dados quimiométricos). Iniciativas como o GODAN (</w:t>
       </w:r>
       <w:r>
         <w:rPr>
@@ -4595,7 +4627,11 @@
         <w:t>Viés de publicação</w:t>
       </w:r>
       <w:r>
-        <w:t xml:space="preserve"> (42 estudos faltantes, acurácia real ~88% vs. 91% reportado), exigindo pré-registro e disponibilização de dados negativos; (4) </w:t>
+        <w:t xml:space="preserve"> (42 estudos faltantes, acurácia real ~88% vs. 91% reportado), exigindo pré-</w:t>
+      </w:r>
+      <w:r>
+        <w:lastRenderedPageBreak/>
+        <w:t xml:space="preserve">registro e disponibilização de dados negativos; (4) </w:t>
       </w:r>
       <w:r>
         <w:rPr>
@@ -4610,11 +4646,7 @@
     </w:p>
     <w:p>
       <w:r>
-        <w:t xml:space="preserve">Essas evidências quantitativas estabelecem benchmarks mensuráveis para sistemas certificatórios baseados em ML: acurácia mínima ≥85% após validação espacial rigorosa, degradação máxima ≤8% em testes externos, explicabilidade via XAI para todos os marcadores territoriais críticos, e score FAIR ≥60/100 com deposição obrigatória em repositórios públicos. A implementação desses critérios transformaria o ML de ferramenta de pesquisa acadêmica em mecanismo verificável de auditoria </w:t>
-      </w:r>
-      <w:r>
-        <w:lastRenderedPageBreak/>
-        <w:t>socioecológica, alinhando certificação de origem com conservação da agrobiodiversidade e mitigação climática.</w:t>
+        <w:t>Essas evidências quantitativas estabelecem benchmarks mensuráveis para sistemas certificatórios baseados em ML: acurácia mínima ≥85% após validação espacial rigorosa, degradação máxima ≤8% em testes externos, explicabilidade via XAI para todos os marcadores territoriais críticos, e score FAIR ≥60/100 com deposição obrigatória em repositórios públicos. A implementação desses critérios transformaria o ML de ferramenta de pesquisa acadêmica em mecanismo verificável de auditoria socioecológica, alinhando certificação de origem com conservação da agrobiodiversidade e mitigação climática.</w:t>
       </w:r>
     </w:p>
     <w:p>
@@ -4632,16 +4664,13 @@
     </w:p>
     <w:p>
       <w:r>
+        <w:lastRenderedPageBreak/>
         <w:t>Modelos treinados em conjuntos de dados estáticos não capturaram mudanças dinâmicas do terroir sob alterações climáticas, comprometendo a confiabilidade certificatória (Iranzad &amp; Liu, 2025). A validação longitudinal, presente em apenas 6% dos estudos, revelou que safras de anos subsequentes podem apresentar desvios de até 20% nas concentrações de compostos fenólicos, tornando obsoletos modelos calibrados em períodos únicos. Essa deficiência é particularmente crítica no contexto de mudanças climáticas, onde fenômenos como ondas de calor e secas extremas alteram irreversivelmente a composição química de produtos perenes.</w:t>
       </w:r>
     </w:p>
     <w:p>
       <w:r>
-        <w:t xml:space="preserve">A análise convergente identificou três deficiências estruturais: generalização espacial e temporal (validação longitudinal em 6% dos estudos), interpretabilidade algorítmica </w:t>
-      </w:r>
-      <w:r>
-        <w:lastRenderedPageBreak/>
-        <w:t>(adoção de XAI em 14%) e testes de transferência inter-regionais (12%). A análise de redes delineou três módulos tecnológicos com densidade 0,53–0,68, evidenciando compartimentalização persistente (Blondel et al., 2008). A área apresentou crescimento exponencial em publicações, mas os modelos permaneceram confinados a contextos acadêmicos sem tradução para estratégias de conservação operacionais (Liakos et al., 2018), indicando uma lacuna entre a produção científica e a implementação prática em sistemas de certificação.</w:t>
+        <w:t>A análise convergente identificou três deficiências estruturais: generalização espacial e temporal (validação longitudinal em 6% dos estudos), interpretabilidade algorítmica (adoção de XAI em 14%) e testes de transferência inter-regionais (12%). A análise de redes delineou três módulos tecnológicos com densidade 0,53–0,68, evidenciando compartimentalização persistente (Blondel et al., 2008). A área apresentou crescimento exponencial em publicações, mas os modelos permaneceram confinados a contextos acadêmicos sem tradução para estratégias de conservação operacionais (Liakos et al., 2018), indicando uma lacuna entre a produção científica e a implementação prática em sistemas de certificação.</w:t>
       </w:r>
     </w:p>
     <w:p>
@@ -4653,21 +4682,25 @@
     </w:p>
     <w:p>
       <w:r>
-        <w:t>A análise de 148 estudos demonstrou que algoritmos de Aprendizado de Máquina alcançaram acurácias de 82–100% na discriminação de origem de produtos sob condições laboratoriais controladas, confirmando a viabilidade inferencial do ML para autenticação de Indicações Geográficas. No entanto, a heterogeneidade nas taxas de precisão relatadas refletiu variações no rigor metodológico, com apenas 23% dos trabalhos empregando validação espacialmente independente (Chen et al., 2020; Effrosynidis &amp; Arampatzis, 2021). Testes externos revelaram quedas de desempenho de 2–15%, indicando superajustamento a contextos locais (Kuhn &amp; Johnson, 2013). Esse comportamento é análogo ao documentado por Kuhn &amp; Johnson (2013) em modelos ecológicos, onde a ausência de validação espacial resulta em sobreestimação da capacidade preditiva em até 30%, comprometendo a aplicabilidade prática dos modelos em regiões não contempladas no treinamento.</w:t>
-      </w:r>
-    </w:p>
-    <w:p>
-      <w:r>
-        <w:t xml:space="preserve">A ausência de validação longitudinal em 94% dos estudos limitou a aplicabilidade dos modelos sob condições de variabilidade climática (Iranzad &amp; Liu, 2025). Modelos treinados em conjuntos de dados estáticos não capturaram a dinâmica temporal do </w:t>
+        <w:t xml:space="preserve">A análise de 148 estudos demonstrou que algoritmos de Aprendizado de Máquina alcançaram acurácias de 82–100% na discriminação de origem de produtos sob condições laboratoriais controladas, confirmando a viabilidade inferencial do ML para autenticação de Indicações Geográficas. No entanto, a heterogeneidade nas taxas de precisão relatadas refletiu variações no rigor metodológico, com apenas 23% dos </w:t>
       </w:r>
       <w:r>
         <w:lastRenderedPageBreak/>
-        <w:t>terroir, comprometendo sua função como instrumentos de auditoria ambiental contínua. A concentração geográfica de 72% dos estudos em produtos europeus e asiáticos reforçou essa limitação, restringindo a transferibilidade para regiões com características ambientais distintas. Essa lacuna é particularmente crítica no contexto de mudanças climáticas, onde eventos extremos como secas prolongadas podem alterar permanentemente o perfil de compostos voláteis e minerais, tornando obsoletos modelos calibrados em condições pré-distúrbio.</w:t>
-      </w:r>
-    </w:p>
-    <w:p>
-      <w:r>
-        <w:t>A explicabilidade algorítmica, medida pela adoção de técnicas como SHAP ou LIME, ocorreu em 14% dos estudos (He et al., 2024; Lundberg &amp; Lee, 2017). Modelos de Deep Learning, apesar de apresentarem alta precisão, operaram como sistemas opacos que dificultaram a identificação de marcadores territoriais biologicamente plausíveis. Random Forest, SVM e PLS-DA mantiveram predominância justamente por oferecerem importância de características interpretável (Mohammadi et al., 2024; Rebiai et al., 2022; Xu et al., 2021), requisito fundamental para incorporação em normas técnicas de certificação. A transparência algorítmica não é apenas uma exigência regulatória, mas também um mecanismo de confiança social: produtores e consumidores precisam compreender quais atributos químicos justificam a autenticação, evitando a “caixa-preta” que caracteriza sistemas proprietários.</w:t>
+        <w:t>trabalhos empregando validação espacialmente independente (Chen et al., 2020; Effrosynidis &amp; Arampatzis, 2021). Testes externos revelaram quedas de desempenho de 2–15%, indicando superajustamento a contextos locais (Kuhn &amp; Johnson, 2013). Esse comportamento é análogo ao documentado por Kuhn &amp; Johnson (2013) em modelos ecológicos, onde a ausência de validação espacial resulta em sobreestimação da capacidade preditiva em até 30%, comprometendo a aplicabilidade prática dos modelos em regiões não contempladas no treinamento.</w:t>
+      </w:r>
+    </w:p>
+    <w:p>
+      <w:r>
+        <w:t>A ausência de validação longitudinal em 94% dos estudos limitou a aplicabilidade dos modelos sob condições de variabilidade climática (Iranzad &amp; Liu, 2025). Modelos treinados em conjuntos de dados estáticos não capturaram a dinâmica temporal do terroir, comprometendo sua função como instrumentos de auditoria ambiental contínua. A concentração geográfica de 72% dos estudos em produtos europeus e asiáticos reforçou essa limitação, restringindo a transferibilidade para regiões com características ambientais distintas. Essa lacuna é particularmente crítica no contexto de mudanças climáticas, onde eventos extremos como secas prolongadas podem alterar permanentemente o perfil de compostos voláteis e minerais, tornando obsoletos modelos calibrados em condições pré-distúrbio.</w:t>
+      </w:r>
+    </w:p>
+    <w:p>
+      <w:r>
+        <w:t xml:space="preserve">A explicabilidade algorítmica, medida pela adoção de técnicas como SHAP ou LIME, ocorreu em 14% dos estudos (He et al., 2024; Lundberg &amp; Lee, 2017). Modelos de Deep Learning, apesar de apresentarem alta precisão, operaram como sistemas opacos que dificultaram a identificação de marcadores territoriais biologicamente plausíveis. Random Forest, SVM e PLS-DA mantiveram predominância justamente por oferecerem importância de características interpretável (Mohammadi et al., 2024; Rebiai et al., 2022; </w:t>
+      </w:r>
+      <w:r>
+        <w:lastRenderedPageBreak/>
+        <w:t>Xu et al., 2021), requisito fundamental para incorporação em normas técnicas de certificação. A transparência algorítmica não é apenas uma exigência regulatória, mas também um mecanismo de confiança social: produtores e consumidores precisam compreender quais atributos químicos justificam a autenticação, evitando a “caixa-preta” que caracteriza sistemas proprietários.</w:t>
       </w:r>
     </w:p>
     <w:p>
@@ -4678,11 +4711,11 @@
     </w:p>
     <w:p>
       <w:r>
-        <w:t xml:space="preserve">Neste sentido, os estudos analisados demostram que, para o reconhecimento técnico como Terroir Digital, um sistema computacional deve atender a critérios operacionais estruturados, derivados das lacunas metodológicas identificadas na revisão. A robustez de validação constitui requisito primário, demandando desempenho consistente </w:t>
+        <w:t xml:space="preserve">Neste sentido, os estudos analisados demostram que, para o reconhecimento técnico como Terroir Digital, um sistema computacional deve atender a critérios operacionais estruturados, derivados das lacunas metodológicas identificadas na revisão. A robustez de validação constitui requisito primário, demandando desempenho consistente mediante validação espacialmente independente com particionamento geográfico (Kuhn &amp; Johnson, 2013), séries temporais longitudinais representativas de variabilidade climática interanual e testes de transferência entre safras, lotes e regiões comparáveis. A transparência algorítmica exige implementação de métodos de Inteligência Artificial Explicável (XAI) (Lundberg &amp; Lee, 2017; Rudin, 2019) capazes de identificar marcadores territoriais com plausibilidade físico-química, rastrear decisões de autenticação até variáveis ambientais causais e rejeitar correlações espúrias sem fundamentação ecológica. A governança de dados abertos deve operar sob padrões FAIR (L. Wilkinson, 2021), assegurando metadados padronizados que permitam validação cruzada independente, repositórios espectrais e metabolômicos de acesso público e protocolos de amostragem documentados e replicáveis. Finalmente, a auditabilidade regulatória pressupõe incorporação de mecanismos de verificação, incluindo trilhas de auditoria documentando histórico de inferências, registro imutável de certificações mediante </w:t>
       </w:r>
       <w:r>
         <w:lastRenderedPageBreak/>
-        <w:t>mediante validação espacialmente independente com particionamento geográfico (Kuhn &amp; Johnson, 2013), séries temporais longitudinais representativas de variabilidade climática interanual e testes de transferência entre safras, lotes e regiões comparáveis. A transparência algorítmica exige implementação de métodos de Inteligência Artificial Explicável (XAI) (Lundberg &amp; Lee, 2017; Rudin, 2019) capazes de identificar marcadores territoriais com plausibilidade físico-química, rastrear decisões de autenticação até variáveis ambientais causais e rejeitar correlações espúrias sem fundamentação ecológica. A governança de dados abertos deve operar sob padrões FAIR (L. Wilkinson, 2021), assegurando metadados padronizados que permitam validação cruzada independente, repositórios espectrais e metabolômicos de acesso público e protocolos de amostragem documentados e replicáveis. Finalmente, a auditabilidade regulatória pressupõe incorporação de mecanismos de verificação, incluindo trilhas de auditoria documentando histórico de inferências, registro imutável de certificações mediante tecnologias como blockchain quando pertinente (Kshetri, 2014b) e limites de degradação de desempenho previamente definidos e continuamente monitorados.</w:t>
+        <w:t>tecnologias como blockchain quando pertinente (Kshetri, 2014b) e limites de degradação de desempenho previamente definidos e continuamente monitorados.</w:t>
       </w:r>
     </w:p>
     <w:p>
@@ -4694,21 +4727,17 @@
     </w:p>
     <w:p>
       <w:r>
-        <w:t xml:space="preserve">Aplicando os critérios operacionais, a análise revelou déficits críticos na conformidade dos estudos. Quanto à robustez de validação, apenas 23% empregaram validação espacialmente independente, e 6% incluíram séries longitudinais. Quedas de desempenho de 2–15% em testes externos (Effrosynidis &amp; Arampatzis, 2021; Kuhn &amp; Johnson, 2013) evidenciam superajustamento a contextos locais, inviabilizando a função de Gêmeo Digital adaptativo sob variabilidade climática (Iranzad &amp; Liu, 2025). No que concerne à transparência algorítmica, a adoção de XAI ocorreu em apenas 14% dos </w:t>
-      </w:r>
+        <w:t>Aplicando os critérios operacionais, a análise revelou déficits críticos na conformidade dos estudos. Quanto à robustez de validação, apenas 23% empregaram validação espacialmente independente, e 6% incluíram séries longitudinais. Quedas de desempenho de 2–15% em testes externos (Effrosynidis &amp; Arampatzis, 2021; Kuhn &amp; Johnson, 2013) evidenciam superajustamento a contextos locais, inviabilizando a função de Gêmeo Digital adaptativo sob variabilidade climática (Iranzad &amp; Liu, 2025). No que concerne à transparência algorítmica, a adoção de XAI ocorreu em apenas 14% dos estudos (He et al., 2024; Lundberg &amp; Lee, 2017), indicando predominância de modelos opacos incompatíveis com auditoria regulatória. A preferência por Random Forest, SVM e PLS-DA justifica-se pela interpretabilidade, essencial para rastreabilidade de marcadores territoriais (Mohammadi et al., 2024; Xu et al., 2021). Sob a perspectiva da governança de dados abertos, menos de 8% dos estudos disponibilizaram dados em repositórios públicos conformes aos princípios FAIR (L. Wilkinson, 2021). Essa fragmentação impede validação cruzada independente e perpetua assimetrias epistêmicas entre regiões com infraestrutura laboratorial consolidada e o Sul Global (Kshetri, 2014b). Finalmente, quanto à auditabilidade regulatória, a integração com blockchain apareceu em 21% dos estudos de rastreabilidade (Gong et al., 2023; Wang et al., 2025), mas sem implementação de trilhas de auditoria contínua ou limites de degradação monitorados, comprometendo a confiabilidade certificatória em longo prazo.</w:t>
+      </w:r>
+    </w:p>
+    <w:p>
       <w:r>
         <w:lastRenderedPageBreak/>
-        <w:t>estudos (He et al., 2024; Lundberg &amp; Lee, 2017), indicando predominância de modelos opacos incompatíveis com auditoria regulatória. A preferência por Random Forest, SVM e PLS-DA justifica-se pela interpretabilidade, essencial para rastreabilidade de marcadores territoriais (Mohammadi et al., 2024; Xu et al., 2021). Sob a perspectiva da governança de dados abertos, menos de 8% dos estudos disponibilizaram dados em repositórios públicos conformes aos princípios FAIR (L. Wilkinson, 2021). Essa fragmentação impede validação cruzada independente e perpetua assimetrias epistêmicas entre regiões com infraestrutura laboratorial consolidada e o Sul Global (Kshetri, 2014b). Finalmente, quanto à auditabilidade regulatória, a integração com blockchain apareceu em 21% dos estudos de rastreabilidade (Gong et al., 2023; Wang et al., 2025), mas sem implementação de trilhas de auditoria contínua ou limites de degradação monitorados, comprometendo a confiabilidade certificatória em longo prazo.</w:t>
-      </w:r>
-    </w:p>
-    <w:p>
-      <w:r>
         <w:t>A operacionalização do Terroir Digital demanda infraestrutura de governança de dados que endereça essas lacunas. A criação de repositórios públicos, onde bibliotecas espectrais e metabolômicas abertas permitam validação cruzada independente, constitui requisito para democratizar o acesso tecnológico (L. Wilkinson, 2021). A padronização de metadados viabiliza o desenvolvimento de modelos regionais robustos, especialmente para países do Sul Global atualmente sub-representados na literatura (Kshetri, 2014b; Y. Li et al., 2025), apesar do potencial em produtos como café, cacau e cachaça. Iniciativas como o Global Open Data for Agriculture and Nutrition (GODAN) demonstram que infraestruturas colaborativas reduzem custos de validação em até 40%, segundo L. Wilkinson (2021), acelerando a tradução de pesquisa em políticas públicas.</w:t>
       </w:r>
     </w:p>
     <w:p>
       <w:r>
-        <w:lastRenderedPageBreak/>
         <w:t>A integração de ML em sistemas de IG, quando alinhada aos critérios do Terroir Digital, permite transformar selos de origem em certificados verificáveis de sustentabilidade, correlacionando assinaturas químicas com práticas de gestão conservacionista (Camin et al., 2017; Vandecandelaere, Arfini, et al., 2018). Em territórios extensos como Amazônia e Cerrado, onde inspeções físicas apresentam custos proibitivos, modelos treinados com sensoriamento remoto e amostragem estratégica podem atuar como sistemas de detecção primária, sinalizando anomalias que justifiquem verificação in loco (Gomes et al., 2023; Osco et al., 2021). Essa arquitetura tecnológica garante que prêmios de mercado remunerem efetivamente a conservação da agrobiodiversidade, prevenindo greenwashing através de mecanismos de auditoria contínua baseados em evidências computacionais.</w:t>
       </w:r>
     </w:p>
@@ -4722,6 +4751,7 @@
     </w:p>
     <w:p>
       <w:r>
+        <w:lastRenderedPageBreak/>
         <w:t>As Indicações Geográficas operam como sistemas socioecológicos acoplados, nos quais as interações entre solo, clima e biota fundamentam a gênese da tipicidade territorial dos produtos. Algoritmos de aprendizado de máquina emergiram como instrumentos robustos para decodificar tais interações não lineares, transmutando assinaturas quimiométricas em evidências auditáveis de conformidade ambiental.</w:t>
       </w:r>
     </w:p>
@@ -4732,13 +4762,16 @@
     </w:p>
     <w:p>
       <w:r>
+        <w:t>Conceitualmente, a superação dessas barreiras reside na transição para o Terroir Digital. Diferente da abordagem estática predominante, este arcabouço fundamenta-se na reconstrução dinâmica das interações solo-clima-biota. As evidências sugerem que a integração de dados ambientais aos classificadores quimiométricos é o caminho técnico mais promissor para transformar a certificação de origem em uma auditoria de serviços ecossistêmicos auditável, desde que superados os desafios de transparência algorítmica identificados.</w:t>
+      </w:r>
+    </w:p>
+    <w:p>
+      <w:r>
+        <w:t xml:space="preserve">Pesquisas futuras devem priorizar além da acurácia marginal, a validade ecológica e a governança de dados. É imperativo o desenvolvimento de protocolos de validação que simulem flutuações sazonais e a implementação de Inteligência Artificial Explicável (XAI) para garantir que as decisões de autenticação sejam baseadas em marcadores biológicos causais, e não em correlações espúrias. A efetivação do Terroir Digital </w:t>
+      </w:r>
+      <w:r>
         <w:lastRenderedPageBreak/>
-        <w:t>Conceitualmente, a superação dessas barreiras reside na transição para o Terroir Digital. Diferente da abordagem estática predominante, este arcabouço fundamenta-se na reconstrução dinâmica das interações solo-clima-biota. As evidências sugerem que a integração de dados ambientais aos classificadores quimiométricos é o caminho técnico mais promissor para transformar a certificação de origem em uma auditoria de serviços ecossistêmicos auditável, desde que superados os desafios de transparência algorítmica identificados.</w:t>
-      </w:r>
-    </w:p>
-    <w:p>
-      <w:r>
-        <w:t>Pesquisas futuras devem priorizar além da acurácia marginal, a validade ecológica e a governança de dados. É imperativo o desenvolvimento de protocolos de validação que simulem flutuações sazonais e a implementação de Inteligência Artificial Explicável (XAI) para garantir que as decisões de autenticação sejam baseadas em marcadores biológicos causais, e não em correlações espúrias. A efetivação do Terroir Digital dependerá, em última análise, da capacidade da comunidade científica em padronizar metadados e abrir repositórios, permitindo que o Aprendizado de Máquina opere como um mecanismo transparente de verificação da conformidade ambiental.</w:t>
+        <w:t>dependerá, em última análise, da capacidade da comunidade científica em padronizar metadados e abrir repositórios, permitindo que o Aprendizado de Máquina opere como um mecanismo transparente de verificação da conformidade ambiental.</w:t>
       </w:r>
     </w:p>
     <w:p>
@@ -4774,7 +4807,6 @@
     </w:p>
     <w:p>
       <w:r>
-        <w:lastRenderedPageBreak/>
         <w:t xml:space="preserve">O conjunto de dados completo que apoia os resultados deste estudo, incluindo o corpus bibliográfico, os scripts de análise e os resultados intermediários, está disponível publicamente no repositório Open Science Framework (OSF) sob DOI: </w:t>
       </w:r>
       <w:hyperlink r:id="rId13">
@@ -4825,6 +4857,7 @@
         <w:rPr>
           <w:lang w:val="de-DE"/>
         </w:rPr>
+        <w:lastRenderedPageBreak/>
         <w:t>References</w:t>
       </w:r>
     </w:p>
@@ -4836,11 +4869,19 @@
       </w:pPr>
       <w:bookmarkStart w:id="48" w:name="ref-Balduzzi2019"/>
       <w:bookmarkStart w:id="49" w:name="refs"/>
+      <w:proofErr w:type="spellStart"/>
       <w:r>
         <w:rPr>
           <w:lang w:val="de-DE"/>
         </w:rPr>
-        <w:t xml:space="preserve">Balduzzi, S., Rücker, G., &amp; Schwarzer, G. (2019). </w:t>
+        <w:t>Balduzzi</w:t>
+      </w:r>
+      <w:proofErr w:type="spellEnd"/>
+      <w:r>
+        <w:rPr>
+          <w:lang w:val="de-DE"/>
+        </w:rPr>
+        <w:t xml:space="preserve">, S., Rücker, G., &amp; Schwarzer, G. (2019). </w:t>
       </w:r>
       <w:r>
         <w:rPr>
@@ -5002,8 +5043,21 @@
         <w:rPr>
           <w:lang w:val="en-US"/>
         </w:rPr>
-        <w:lastRenderedPageBreak/>
-        <w:t xml:space="preserve">Belletti, P., &amp; Marescotti, A. (2017). </w:t>
+        <w:t xml:space="preserve">Belletti, P., &amp; </w:t>
+      </w:r>
+      <w:proofErr w:type="spellStart"/>
+      <w:r>
+        <w:rPr>
+          <w:lang w:val="en-US"/>
+        </w:rPr>
+        <w:t>Marescotti</w:t>
+      </w:r>
+      <w:proofErr w:type="spellEnd"/>
+      <w:r>
+        <w:rPr>
+          <w:lang w:val="en-US"/>
+        </w:rPr>
+        <w:t xml:space="preserve">, A. (2017). </w:t>
       </w:r>
       <w:r>
         <w:rPr>
@@ -5138,11 +5192,19 @@
       </w:pPr>
       <w:bookmarkStart w:id="56" w:name="ref-Borenstein2009"/>
       <w:bookmarkEnd w:id="55"/>
+      <w:proofErr w:type="spellStart"/>
       <w:r>
         <w:rPr>
           <w:lang w:val="de-DE"/>
         </w:rPr>
-        <w:t xml:space="preserve">Borenstein, M., Hedges, L. V., Higgins, J. P. T., &amp; Rothstein, H. R. (2009). </w:t>
+        <w:t>Borenstein</w:t>
+      </w:r>
+      <w:proofErr w:type="spellEnd"/>
+      <w:r>
+        <w:rPr>
+          <w:lang w:val="de-DE"/>
+        </w:rPr>
+        <w:t xml:space="preserve">, M., Hedges, L. V., Higgins, J. P. T., &amp; Rothstein, H. R. (2009). </w:t>
       </w:r>
       <w:r>
         <w:rPr>
@@ -5176,11 +5238,34 @@
       </w:pPr>
       <w:bookmarkStart w:id="57" w:name="ref-Bramley2013"/>
       <w:bookmarkEnd w:id="56"/>
+      <w:proofErr w:type="spellStart"/>
       <w:r>
         <w:rPr>
           <w:lang w:val="de-DE"/>
         </w:rPr>
-        <w:t xml:space="preserve">Bramley, C., Biénabe, E., &amp; Kirsten, J. (Org.). </w:t>
+        <w:lastRenderedPageBreak/>
+        <w:t>Bramley</w:t>
+      </w:r>
+      <w:proofErr w:type="spellEnd"/>
+      <w:r>
+        <w:rPr>
+          <w:lang w:val="de-DE"/>
+        </w:rPr>
+        <w:t xml:space="preserve">, C., </w:t>
+      </w:r>
+      <w:proofErr w:type="spellStart"/>
+      <w:r>
+        <w:rPr>
+          <w:lang w:val="de-DE"/>
+        </w:rPr>
+        <w:t>Biénabe</w:t>
+      </w:r>
+      <w:proofErr w:type="spellEnd"/>
+      <w:r>
+        <w:rPr>
+          <w:lang w:val="de-DE"/>
+        </w:rPr>
+        <w:t xml:space="preserve">, E., &amp; Kirsten, J. (Org.). </w:t>
       </w:r>
       <w:r>
         <w:rPr>
@@ -5284,16 +5369,7 @@
           <w:iCs/>
           <w:lang w:val="en-US"/>
         </w:rPr>
-        <w:t xml:space="preserve">BMC </w:t>
-      </w:r>
-      <w:r>
-        <w:rPr>
-          <w:i/>
-          <w:iCs/>
-          <w:lang w:val="en-US"/>
-        </w:rPr>
-        <w:lastRenderedPageBreak/>
-        <w:t>Medical Informatics and Decision Making</w:t>
+        <w:t>BMC Medical Informatics and Decision Making</w:t>
       </w:r>
       <w:r>
         <w:rPr>
@@ -5337,7 +5413,35 @@
         <w:rPr>
           <w:lang w:val="de-DE"/>
         </w:rPr>
-        <w:t xml:space="preserve">Chen, R. C., Dewi, C., Huang, S. W., &amp; Caraka, R. E. (2020). </w:t>
+        <w:t xml:space="preserve">Chen, R. C., </w:t>
+      </w:r>
+      <w:proofErr w:type="spellStart"/>
+      <w:r>
+        <w:rPr>
+          <w:lang w:val="de-DE"/>
+        </w:rPr>
+        <w:t>Dewi</w:t>
+      </w:r>
+      <w:proofErr w:type="spellEnd"/>
+      <w:r>
+        <w:rPr>
+          <w:lang w:val="de-DE"/>
+        </w:rPr>
+        <w:t xml:space="preserve">, C., Huang, S. W., &amp; </w:t>
+      </w:r>
+      <w:proofErr w:type="spellStart"/>
+      <w:r>
+        <w:rPr>
+          <w:lang w:val="de-DE"/>
+        </w:rPr>
+        <w:t>Caraka</w:t>
+      </w:r>
+      <w:proofErr w:type="spellEnd"/>
+      <w:r>
+        <w:rPr>
+          <w:lang w:val="de-DE"/>
+        </w:rPr>
+        <w:t xml:space="preserve">, R. E. (2020). </w:t>
       </w:r>
       <w:r>
         <w:rPr>
@@ -5476,15 +5580,53 @@
         <w:rPr>
           <w:lang w:val="en-US"/>
         </w:rPr>
-        <w:t xml:space="preserve">Csárdi, G., &amp; Nepusz, T. (2006). The igraph software package for complex network research. </w:t>
-      </w:r>
-      <w:r>
-        <w:rPr>
-          <w:i/>
-          <w:iCs/>
-          <w:lang w:val="en-US"/>
-        </w:rPr>
-        <w:t>InterJournal Complex Systems</w:t>
+        <w:t xml:space="preserve">Csárdi, G., &amp; </w:t>
+      </w:r>
+      <w:proofErr w:type="spellStart"/>
+      <w:r>
+        <w:rPr>
+          <w:lang w:val="en-US"/>
+        </w:rPr>
+        <w:t>Nepusz</w:t>
+      </w:r>
+      <w:proofErr w:type="spellEnd"/>
+      <w:r>
+        <w:rPr>
+          <w:lang w:val="en-US"/>
+        </w:rPr>
+        <w:t xml:space="preserve">, T. (2006). The </w:t>
+      </w:r>
+      <w:proofErr w:type="spellStart"/>
+      <w:r>
+        <w:rPr>
+          <w:lang w:val="en-US"/>
+        </w:rPr>
+        <w:t>igraph</w:t>
+      </w:r>
+      <w:proofErr w:type="spellEnd"/>
+      <w:r>
+        <w:rPr>
+          <w:lang w:val="en-US"/>
+        </w:rPr>
+        <w:t xml:space="preserve"> software package for complex network research. </w:t>
+      </w:r>
+      <w:proofErr w:type="spellStart"/>
+      <w:r>
+        <w:rPr>
+          <w:i/>
+          <w:iCs/>
+          <w:lang w:val="en-US"/>
+        </w:rPr>
+        <w:t>InterJournal</w:t>
+      </w:r>
+      <w:proofErr w:type="spellEnd"/>
+      <w:r>
+        <w:rPr>
+          <w:i/>
+          <w:iCs/>
+          <w:lang w:val="en-US"/>
+        </w:rPr>
+        <w:t xml:space="preserve"> Complex Systems</w:t>
       </w:r>
       <w:r>
         <w:rPr>
@@ -5553,11 +5695,20 @@
       </w:pPr>
       <w:bookmarkStart w:id="65" w:name="ref-DerSimonian1986"/>
       <w:bookmarkEnd w:id="64"/>
-      <w:r>
-        <w:rPr>
-          <w:lang w:val="en-US"/>
-        </w:rPr>
-        <w:t xml:space="preserve">DerSimonian, R., &amp; Laird, N. (1986). Meta-analysis in clinical trials. </w:t>
+      <w:proofErr w:type="spellStart"/>
+      <w:r>
+        <w:rPr>
+          <w:lang w:val="en-US"/>
+        </w:rPr>
+        <w:lastRenderedPageBreak/>
+        <w:t>DerSimonian</w:t>
+      </w:r>
+      <w:proofErr w:type="spellEnd"/>
+      <w:r>
+        <w:rPr>
+          <w:lang w:val="en-US"/>
+        </w:rPr>
+        <w:t xml:space="preserve">, R., &amp; Laird, N. (1986). Meta-analysis in clinical trials. </w:t>
       </w:r>
       <w:r>
         <w:rPr>
@@ -5606,6 +5757,7 @@
         </w:rPr>
         <w:t xml:space="preserve">Duval, S., &amp; Tweedie, R. (2000). Trim and fill: A simple funnel-plot-based method of testing and adjusting for publication bias in meta-analysis. </w:t>
       </w:r>
+      <w:proofErr w:type="spellStart"/>
       <w:r>
         <w:rPr>
           <w:i/>
@@ -5613,6 +5765,7 @@
         </w:rPr>
         <w:t>Biometrics</w:t>
       </w:r>
+      <w:proofErr w:type="spellEnd"/>
       <w:r>
         <w:t xml:space="preserve">, </w:t>
       </w:r>
@@ -5702,7 +5855,6 @@
         <w:rPr>
           <w:lang w:val="en-US"/>
         </w:rPr>
-        <w:lastRenderedPageBreak/>
         <w:t xml:space="preserve">Egger, M., Smith, G. D., Schneider, M., &amp; Minder, C. (1997). Bias in meta-analysis detected by a simple, graphical test. </w:t>
       </w:r>
       <w:r>
@@ -5870,6 +6022,7 @@
       <w:bookmarkStart w:id="72" w:name="ref-Fonzo2015"/>
       <w:bookmarkEnd w:id="71"/>
       <w:r>
+        <w:lastRenderedPageBreak/>
         <w:t xml:space="preserve">Fonzo, A. D., &amp; Russo, C. (2015). </w:t>
       </w:r>
       <w:r>
@@ -5992,7 +6145,6 @@
       <w:bookmarkStart w:id="75" w:name="ref-Gomes2023"/>
       <w:bookmarkEnd w:id="74"/>
       <w:r>
-        <w:lastRenderedPageBreak/>
         <w:t xml:space="preserve">Gomes, V. C. F., Queiroz, G. R., &amp; Ferreira, K. R. (2023). </w:t>
       </w:r>
       <w:r>
@@ -6059,7 +6211,25 @@
           <w:iCs/>
           <w:lang w:val="en-US"/>
         </w:rPr>
-        <w:t>Techno Scientifica Transactions on Applied Sciences</w:t>
+        <w:t xml:space="preserve">Techno </w:t>
+      </w:r>
+      <w:proofErr w:type="spellStart"/>
+      <w:r>
+        <w:rPr>
+          <w:i/>
+          <w:iCs/>
+          <w:lang w:val="en-US"/>
+        </w:rPr>
+        <w:t>Scientifica</w:t>
+      </w:r>
+      <w:proofErr w:type="spellEnd"/>
+      <w:r>
+        <w:rPr>
+          <w:i/>
+          <w:iCs/>
+          <w:lang w:val="en-US"/>
+        </w:rPr>
+        <w:t xml:space="preserve"> Transactions on Applied Sciences</w:t>
       </w:r>
       <w:r>
         <w:rPr>
@@ -6184,7 +6354,35 @@
         <w:rPr>
           <w:lang w:val="en-US"/>
         </w:rPr>
-        <w:t xml:space="preserve">He, C., Shi, X., Lin, H., Li, Q., Xia, F., Shen, G., &amp; Feng, J. (2024). The combination of HSI and NMR techniques with deep learning for identification of geographical origin and GI markers of Lycium barbarum L. [Article]. </w:t>
+        <w:t xml:space="preserve">He, C., Shi, X., Lin, H., Li, Q., Xia, F., Shen, G., &amp; Feng, J. (2024). The combination of HSI and NMR techniques with deep learning for identification of geographical origin and GI markers of </w:t>
+      </w:r>
+      <w:proofErr w:type="spellStart"/>
+      <w:r>
+        <w:rPr>
+          <w:lang w:val="en-US"/>
+        </w:rPr>
+        <w:t>Lycium</w:t>
+      </w:r>
+      <w:proofErr w:type="spellEnd"/>
+      <w:r>
+        <w:rPr>
+          <w:lang w:val="en-US"/>
+        </w:rPr>
+        <w:t xml:space="preserve"> </w:t>
+      </w:r>
+      <w:proofErr w:type="spellStart"/>
+      <w:r>
+        <w:rPr>
+          <w:lang w:val="en-US"/>
+        </w:rPr>
+        <w:t>barbarum</w:t>
+      </w:r>
+      <w:proofErr w:type="spellEnd"/>
+      <w:r>
+        <w:rPr>
+          <w:lang w:val="en-US"/>
+        </w:rPr>
+        <w:t xml:space="preserve"> L. [Article]. </w:t>
       </w:r>
       <w:r>
         <w:rPr>
@@ -6236,7 +6434,22 @@
         <w:rPr>
           <w:lang w:val="en-US"/>
         </w:rPr>
-        <w:t xml:space="preserve">Hensel, O., &amp; Nasirahmadi, A. (2021). Toward the Next Generation of Digitalization in Agriculture Based on Digital Twin Paradigm. </w:t>
+        <w:lastRenderedPageBreak/>
+        <w:t xml:space="preserve">Hensel, O., &amp; </w:t>
+      </w:r>
+      <w:proofErr w:type="spellStart"/>
+      <w:r>
+        <w:rPr>
+          <w:lang w:val="en-US"/>
+        </w:rPr>
+        <w:t>Nasirahmadi</w:t>
+      </w:r>
+      <w:proofErr w:type="spellEnd"/>
+      <w:r>
+        <w:rPr>
+          <w:lang w:val="en-US"/>
+        </w:rPr>
+        <w:t xml:space="preserve">, A. (2021). Toward the Next Generation of Digitalization in Agriculture Based on Digital Twin Paradigm. </w:t>
       </w:r>
       <w:r>
         <w:rPr>
@@ -6340,7 +6553,21 @@
         <w:rPr>
           <w:lang w:val="en-US"/>
         </w:rPr>
-        <w:t xml:space="preserve">Hong, Q. N., Fàbregues, S., Bartlett, G., Boardman, F., Cargo, M., Dagenais, P., Gagnon, M.-P., et al. (2018). The Mixed Methods Appraisal Tool (MMAT) version 2018 for systematic mixed studies reviews: development, reliability, and usability. </w:t>
+        <w:t xml:space="preserve">Hong, Q. N., </w:t>
+      </w:r>
+      <w:proofErr w:type="spellStart"/>
+      <w:r>
+        <w:rPr>
+          <w:lang w:val="en-US"/>
+        </w:rPr>
+        <w:t>Fàbregues</w:t>
+      </w:r>
+      <w:proofErr w:type="spellEnd"/>
+      <w:r>
+        <w:rPr>
+          <w:lang w:val="en-US"/>
+        </w:rPr>
+        <w:t xml:space="preserve">, S., Bartlett, G., Boardman, F., Cargo, M., Dagenais, P., Gagnon, M.-P., et al. (2018). The Mixed Methods Appraisal Tool (MMAT) version 2018 for systematic mixed studies reviews: development, reliability, and usability. </w:t>
       </w:r>
       <w:r>
         <w:rPr>
@@ -6379,12 +6606,19 @@
       </w:pPr>
       <w:bookmarkStart w:id="83" w:name="ref-Iranzad2025"/>
       <w:bookmarkEnd w:id="82"/>
-      <w:r>
-        <w:rPr>
-          <w:lang w:val="en-US"/>
-        </w:rPr>
-        <w:lastRenderedPageBreak/>
-        <w:t xml:space="preserve">Iranzad, R., &amp; Liu, X. (2025). A review of random forest-based feature selection methods for data science education and applications. </w:t>
+      <w:proofErr w:type="spellStart"/>
+      <w:r>
+        <w:rPr>
+          <w:lang w:val="en-US"/>
+        </w:rPr>
+        <w:t>Iranzad</w:t>
+      </w:r>
+      <w:proofErr w:type="spellEnd"/>
+      <w:r>
+        <w:rPr>
+          <w:lang w:val="en-US"/>
+        </w:rPr>
+        <w:t xml:space="preserve">, R., &amp; Liu, X. (2025). A review of random forest-based feature selection methods for data science education and applications. </w:t>
       </w:r>
       <w:r>
         <w:rPr>
@@ -6432,19 +6666,51 @@
       </w:pPr>
       <w:bookmarkStart w:id="84" w:name="ref-Isangediok2022Fraud"/>
       <w:bookmarkEnd w:id="83"/>
-      <w:r>
-        <w:rPr>
-          <w:lang w:val="en-US"/>
-        </w:rPr>
-        <w:t xml:space="preserve">Isangediok, M., &amp; Gajamannage, K. (2022). Fraud Detection Using Optimized Machine Learning Tools Under Imbalance Classes. </w:t>
-      </w:r>
-      <w:r>
-        <w:rPr>
-          <w:i/>
-          <w:iCs/>
-          <w:lang w:val="en-US"/>
-        </w:rPr>
-        <w:t>arXiv preprint arXiv:2209.01642</w:t>
+      <w:proofErr w:type="spellStart"/>
+      <w:r>
+        <w:rPr>
+          <w:lang w:val="en-US"/>
+        </w:rPr>
+        <w:t>Isangediok</w:t>
+      </w:r>
+      <w:proofErr w:type="spellEnd"/>
+      <w:r>
+        <w:rPr>
+          <w:lang w:val="en-US"/>
+        </w:rPr>
+        <w:t xml:space="preserve">, M., &amp; </w:t>
+      </w:r>
+      <w:proofErr w:type="spellStart"/>
+      <w:r>
+        <w:rPr>
+          <w:lang w:val="en-US"/>
+        </w:rPr>
+        <w:t>Gajamannage</w:t>
+      </w:r>
+      <w:proofErr w:type="spellEnd"/>
+      <w:r>
+        <w:rPr>
+          <w:lang w:val="en-US"/>
+        </w:rPr>
+        <w:t xml:space="preserve">, K. (2022). Fraud Detection Using Optimized Machine Learning Tools Under Imbalance Classes. </w:t>
+      </w:r>
+      <w:proofErr w:type="spellStart"/>
+      <w:r>
+        <w:rPr>
+          <w:i/>
+          <w:iCs/>
+          <w:lang w:val="en-US"/>
+        </w:rPr>
+        <w:t>arXiv</w:t>
+      </w:r>
+      <w:proofErr w:type="spellEnd"/>
+      <w:r>
+        <w:rPr>
+          <w:i/>
+          <w:iCs/>
+          <w:lang w:val="en-US"/>
+        </w:rPr>
+        <w:t xml:space="preserve"> preprint arXiv:2209.01642</w:t>
       </w:r>
       <w:r>
         <w:rPr>
@@ -6474,7 +6740,21 @@
         <w:rPr>
           <w:lang w:val="en-US"/>
         </w:rPr>
-        <w:t xml:space="preserve">Jr., D. W. H., Lemeshow, S., &amp; Sturdivant, R. X. (2013). </w:t>
+        <w:t xml:space="preserve">Jr., D. W. H., </w:t>
+      </w:r>
+      <w:proofErr w:type="spellStart"/>
+      <w:r>
+        <w:rPr>
+          <w:lang w:val="en-US"/>
+        </w:rPr>
+        <w:t>Lemeshow</w:t>
+      </w:r>
+      <w:proofErr w:type="spellEnd"/>
+      <w:r>
+        <w:rPr>
+          <w:lang w:val="en-US"/>
+        </w:rPr>
+        <w:t xml:space="preserve">, S., &amp; Sturdivant, R. X. (2013). </w:t>
       </w:r>
       <w:r>
         <w:rPr>
@@ -6508,11 +6788,19 @@
       </w:pPr>
       <w:bookmarkStart w:id="86" w:name="ref-Kshetri2014DigitalDivide"/>
       <w:bookmarkEnd w:id="85"/>
-      <w:r>
-        <w:rPr>
-          <w:lang w:val="en-US"/>
-        </w:rPr>
-        <w:t xml:space="preserve">Kshetri, N. (2014a). Big data’s impact on privacy, security and consumer welfare. </w:t>
+      <w:proofErr w:type="spellStart"/>
+      <w:r>
+        <w:rPr>
+          <w:lang w:val="en-US"/>
+        </w:rPr>
+        <w:t>Kshetri</w:t>
+      </w:r>
+      <w:proofErr w:type="spellEnd"/>
+      <w:r>
+        <w:rPr>
+          <w:lang w:val="en-US"/>
+        </w:rPr>
+        <w:t xml:space="preserve">, N. (2014a). Big data’s impact on privacy, security and consumer welfare. </w:t>
       </w:r>
       <w:r>
         <w:rPr>
@@ -6560,11 +6848,20 @@
       </w:pPr>
       <w:bookmarkStart w:id="87" w:name="ref-Kshetri2014"/>
       <w:bookmarkEnd w:id="86"/>
-      <w:r>
-        <w:rPr>
-          <w:lang w:val="en-US"/>
-        </w:rPr>
-        <w:t xml:space="preserve">Kshetri, N. (2014b). The emerging role of Big Data in key development issues: Opportunities, challenges, and concerns. </w:t>
+      <w:proofErr w:type="spellStart"/>
+      <w:r>
+        <w:rPr>
+          <w:lang w:val="en-US"/>
+        </w:rPr>
+        <w:lastRenderedPageBreak/>
+        <w:t>Kshetri</w:t>
+      </w:r>
+      <w:proofErr w:type="spellEnd"/>
+      <w:r>
+        <w:rPr>
+          <w:lang w:val="en-US"/>
+        </w:rPr>
+        <w:t xml:space="preserve">, N. (2014b). The emerging role of Big Data in key development issues: Opportunities, challenges, and concerns. </w:t>
       </w:r>
       <w:r>
         <w:rPr>
@@ -6653,8 +6950,18 @@
           <w:iCs/>
           <w:lang w:val="en-US"/>
         </w:rPr>
-        <w:t>Chemometrics and Chemoinformatics</w:t>
-      </w:r>
+        <w:t xml:space="preserve">Chemometrics and </w:t>
+      </w:r>
+      <w:proofErr w:type="spellStart"/>
+      <w:r>
+        <w:rPr>
+          <w:i/>
+          <w:iCs/>
+          <w:lang w:val="en-US"/>
+        </w:rPr>
+        <w:t>Chemoinformatics</w:t>
+      </w:r>
+      <w:proofErr w:type="spellEnd"/>
       <w:r>
         <w:rPr>
           <w:lang w:val="en-US"/>
@@ -6686,7 +6993,21 @@
         <w:rPr>
           <w:lang w:val="en-US"/>
         </w:rPr>
-        <w:t xml:space="preserve">Bringing together social-ecological system and territoire concepts to explore nature-society dynamics. </w:t>
+        <w:t xml:space="preserve">Bringing together social-ecological system and </w:t>
+      </w:r>
+      <w:proofErr w:type="spellStart"/>
+      <w:r>
+        <w:rPr>
+          <w:lang w:val="en-US"/>
+        </w:rPr>
+        <w:t>territoire</w:t>
+      </w:r>
+      <w:proofErr w:type="spellEnd"/>
+      <w:r>
+        <w:rPr>
+          <w:lang w:val="en-US"/>
+        </w:rPr>
+        <w:t xml:space="preserve"> concepts to explore nature-society dynamics. </w:t>
       </w:r>
       <w:r>
         <w:rPr>
@@ -6738,7 +7059,21 @@
         <w:rPr>
           <w:lang w:val="en-US"/>
         </w:rPr>
-        <w:t xml:space="preserve">Lê, S., Josse, J., &amp; Husson, F. (2008). FactoMineR: An R package for multivariate analysis. </w:t>
+        <w:t xml:space="preserve">Lê, S., Josse, J., &amp; Husson, F. (2008). </w:t>
+      </w:r>
+      <w:proofErr w:type="spellStart"/>
+      <w:r>
+        <w:rPr>
+          <w:lang w:val="en-US"/>
+        </w:rPr>
+        <w:t>FactoMineR</w:t>
+      </w:r>
+      <w:proofErr w:type="spellEnd"/>
+      <w:r>
+        <w:rPr>
+          <w:lang w:val="en-US"/>
+        </w:rPr>
+        <w:t xml:space="preserve">: An R package for multivariate analysis. </w:t>
       </w:r>
       <w:r>
         <w:rPr>
@@ -6790,7 +7125,6 @@
         <w:rPr>
           <w:lang w:val="en-US"/>
         </w:rPr>
-        <w:lastRenderedPageBreak/>
         <w:t xml:space="preserve">Levin, S. A. (1998). Ecosystems and the Biosphere as Complex Adaptive Systems. </w:t>
       </w:r>
       <w:r>
@@ -6843,7 +7177,21 @@
         <w:rPr>
           <w:lang w:val="en-US"/>
         </w:rPr>
-        <w:t xml:space="preserve">Li, Y., Birse, N., Hong, Y., Quinn, B. P., Logan, N., Jiao, Y., Elliott, C. T., &amp; Wu, D. (2025). Promoting LC-QToF based non-targeted fingerprinting and biomarker selection with machine learning for the discrimination of black tea geographical origin [Article]. </w:t>
+        <w:t>Li, Y., Birse, N., Hong, Y., Quinn, B. P., Logan, N., Jiao, Y., Elliott, C. T., &amp; Wu, D. (2025). Promoting LC-</w:t>
+      </w:r>
+      <w:proofErr w:type="spellStart"/>
+      <w:r>
+        <w:rPr>
+          <w:lang w:val="en-US"/>
+        </w:rPr>
+        <w:t>QToF</w:t>
+      </w:r>
+      <w:proofErr w:type="spellEnd"/>
+      <w:r>
+        <w:rPr>
+          <w:lang w:val="en-US"/>
+        </w:rPr>
+        <w:t xml:space="preserve"> based non-targeted fingerprinting and biomarker selection with machine learning for the discrimination of black tea geographical origin [Article]. </w:t>
       </w:r>
       <w:r>
         <w:rPr>
@@ -6947,7 +7295,36 @@
         <w:rPr>
           <w:lang w:val="en-US"/>
         </w:rPr>
-        <w:t xml:space="preserve">Liakos, K. G., Busato, P., Moshou, D., Pearson, S., &amp; Bochtis, D. (2018). Machine learning in agriculture: A review. </w:t>
+        <w:lastRenderedPageBreak/>
+        <w:t xml:space="preserve">Liakos, K. G., Busato, P., </w:t>
+      </w:r>
+      <w:proofErr w:type="spellStart"/>
+      <w:r>
+        <w:rPr>
+          <w:lang w:val="en-US"/>
+        </w:rPr>
+        <w:t>Moshou</w:t>
+      </w:r>
+      <w:proofErr w:type="spellEnd"/>
+      <w:r>
+        <w:rPr>
+          <w:lang w:val="en-US"/>
+        </w:rPr>
+        <w:t xml:space="preserve">, D., Pearson, S., &amp; </w:t>
+      </w:r>
+      <w:proofErr w:type="spellStart"/>
+      <w:r>
+        <w:rPr>
+          <w:lang w:val="en-US"/>
+        </w:rPr>
+        <w:t>Bochtis</w:t>
+      </w:r>
+      <w:proofErr w:type="spellEnd"/>
+      <w:r>
+        <w:rPr>
+          <w:lang w:val="en-US"/>
+        </w:rPr>
+        <w:t xml:space="preserve">, D. (2018). Machine learning in agriculture: A review. </w:t>
       </w:r>
       <w:r>
         <w:rPr>
@@ -7001,13 +7378,23 @@
         </w:rPr>
         <w:t xml:space="preserve">Liao, L., Long, C., &amp; Zhang, Y. (2023). Unveiling the "Veil" of information disclosure: Sustainability reporting "greenwashing" and "shared value". </w:t>
       </w:r>
-      <w:r>
-        <w:rPr>
-          <w:i/>
-          <w:iCs/>
-          <w:lang w:val="en-US"/>
-        </w:rPr>
-        <w:t>PLoS ONE</w:t>
+      <w:proofErr w:type="spellStart"/>
+      <w:r>
+        <w:rPr>
+          <w:i/>
+          <w:iCs/>
+          <w:lang w:val="en-US"/>
+        </w:rPr>
+        <w:t>PLoS</w:t>
+      </w:r>
+      <w:proofErr w:type="spellEnd"/>
+      <w:r>
+        <w:rPr>
+          <w:i/>
+          <w:iCs/>
+          <w:lang w:val="en-US"/>
+        </w:rPr>
+        <w:t xml:space="preserve"> ONE</w:t>
       </w:r>
       <w:r>
         <w:rPr>
@@ -7134,7 +7521,6 @@
         <w:rPr>
           <w:lang w:val="en-US"/>
         </w:rPr>
-        <w:lastRenderedPageBreak/>
         <w:t xml:space="preserve">Lotka, A. J. (1926). The frequency distribution of scientific productivity. </w:t>
       </w:r>
       <w:r>
@@ -7282,7 +7668,14 @@
         <w:rPr>
           <w:lang w:val="en-US"/>
         </w:rPr>
-        <w:t xml:space="preserve">Meena, D., Chakraborty, S., &amp; Mitra, J. (2024). Geographical Origin Identification of Red Chili Powder Using NIR Spectroscopy Combined with SIMCA and Machine Learning Algorithms [Article]. </w:t>
+        <w:t xml:space="preserve">Meena, D., Chakraborty, S., &amp; Mitra, J. (2024). Geographical Origin Identification of Red Chili Powder Using NIR Spectroscopy Combined with SIMCA and Machine Learning </w:t>
+      </w:r>
+      <w:r>
+        <w:rPr>
+          <w:lang w:val="en-US"/>
+        </w:rPr>
+        <w:lastRenderedPageBreak/>
+        <w:t xml:space="preserve">Algorithms [Article]. </w:t>
       </w:r>
       <w:r>
         <w:rPr>
@@ -7334,7 +7727,21 @@
         <w:rPr>
           <w:lang w:val="en-US"/>
         </w:rPr>
-        <w:t xml:space="preserve">Mohammadi, N., Esteki, M., &amp; Simal-Gandara, J. (2024). Machine learning for authentication of black tea from narrow-geographic origins: Combination of PCA and PLS with LDA and SVM classifiers. </w:t>
+        <w:t xml:space="preserve">Mohammadi, N., </w:t>
+      </w:r>
+      <w:proofErr w:type="spellStart"/>
+      <w:r>
+        <w:rPr>
+          <w:lang w:val="en-US"/>
+        </w:rPr>
+        <w:t>Esteki</w:t>
+      </w:r>
+      <w:proofErr w:type="spellEnd"/>
+      <w:r>
+        <w:rPr>
+          <w:lang w:val="en-US"/>
+        </w:rPr>
+        <w:t xml:space="preserve">, M., &amp; Simal-Gandara, J. (2024). Machine learning for authentication of black tea from narrow-geographic origins: Combination of PCA and PLS with LDA and SVM classifiers. </w:t>
       </w:r>
       <w:r>
         <w:rPr>
@@ -7382,11 +7789,19 @@
       </w:pPr>
       <w:bookmarkStart w:id="104" w:name="ref-MUNN2018"/>
       <w:bookmarkEnd w:id="103"/>
+      <w:proofErr w:type="spellStart"/>
       <w:r>
         <w:rPr>
           <w:lang w:val="de-DE"/>
         </w:rPr>
-        <w:t xml:space="preserve">Munn, Z. et al. </w:t>
+        <w:t>Munn</w:t>
+      </w:r>
+      <w:proofErr w:type="spellEnd"/>
+      <w:r>
+        <w:rPr>
+          <w:lang w:val="de-DE"/>
+        </w:rPr>
+        <w:t xml:space="preserve">, Z. et al. </w:t>
       </w:r>
       <w:r>
         <w:rPr>
@@ -7431,19 +7846,37 @@
       </w:pPr>
       <w:bookmarkStart w:id="105" w:name="ref-Nasirahmadi2022"/>
       <w:bookmarkEnd w:id="104"/>
-      <w:r>
-        <w:rPr>
-          <w:lang w:val="en-US"/>
-        </w:rPr>
-        <w:t xml:space="preserve">Nasirahmadi, A., &amp; Hensel, O. (2022). Transforming agrifood production systems and supply chains with digital twins. </w:t>
-      </w:r>
-      <w:r>
-        <w:rPr>
-          <w:i/>
-          <w:iCs/>
-          <w:lang w:val="en-US"/>
-        </w:rPr>
-        <w:t>arXiv preprint arXiv:2202.07455</w:t>
+      <w:proofErr w:type="spellStart"/>
+      <w:r>
+        <w:rPr>
+          <w:lang w:val="en-US"/>
+        </w:rPr>
+        <w:t>Nasirahmadi</w:t>
+      </w:r>
+      <w:proofErr w:type="spellEnd"/>
+      <w:r>
+        <w:rPr>
+          <w:lang w:val="en-US"/>
+        </w:rPr>
+        <w:t xml:space="preserve">, A., &amp; Hensel, O. (2022). Transforming agrifood production systems and supply chains with digital twins. </w:t>
+      </w:r>
+      <w:proofErr w:type="spellStart"/>
+      <w:r>
+        <w:rPr>
+          <w:i/>
+          <w:iCs/>
+          <w:lang w:val="en-US"/>
+        </w:rPr>
+        <w:t>arXiv</w:t>
+      </w:r>
+      <w:proofErr w:type="spellEnd"/>
+      <w:r>
+        <w:rPr>
+          <w:i/>
+          <w:iCs/>
+          <w:lang w:val="en-US"/>
+        </w:rPr>
+        <w:t xml:space="preserve"> preprint arXiv:2202.07455</w:t>
       </w:r>
       <w:r>
         <w:rPr>
@@ -7473,7 +7906,6 @@
         <w:rPr>
           <w:lang w:val="en-US"/>
         </w:rPr>
-        <w:lastRenderedPageBreak/>
         <w:t xml:space="preserve">Nosek, B. A. et al. (2015). Promoting an open research culture. </w:t>
       </w:r>
       <w:r>
@@ -7620,7 +8052,25 @@
           <w:iCs/>
           <w:lang w:val="en-US"/>
         </w:rPr>
-        <w:t>Cours d’Économie Politique</w:t>
+        <w:t xml:space="preserve">Cours </w:t>
+      </w:r>
+      <w:proofErr w:type="spellStart"/>
+      <w:r>
+        <w:rPr>
+          <w:i/>
+          <w:iCs/>
+          <w:lang w:val="en-US"/>
+        </w:rPr>
+        <w:t>d’Économie</w:t>
+      </w:r>
+      <w:proofErr w:type="spellEnd"/>
+      <w:r>
+        <w:rPr>
+          <w:i/>
+          <w:iCs/>
+          <w:lang w:val="en-US"/>
+        </w:rPr>
+        <w:t xml:space="preserve"> Politique</w:t>
       </w:r>
       <w:r>
         <w:rPr>
@@ -7647,6 +8097,7 @@
         <w:rPr>
           <w:lang w:val="de-DE"/>
         </w:rPr>
+        <w:lastRenderedPageBreak/>
         <w:t xml:space="preserve">Peng, Z., Wu, W., Wu, C., Zhao, Z., Chen, J., &amp; Zhang, J. (2025). </w:t>
       </w:r>
       <w:r>
@@ -7701,11 +8152,19 @@
       </w:pPr>
       <w:bookmarkStart w:id="111" w:name="ref-pluye2009"/>
       <w:bookmarkEnd w:id="110"/>
-      <w:r>
-        <w:rPr>
-          <w:lang w:val="en-US"/>
-        </w:rPr>
-        <w:t xml:space="preserve">Pluye, P., Gagnon, M.-P., Griffiths, F., &amp; Johnson-Lafleur, J. (2009). A scoring system for appraising mixed methods research, and concomitantly appraising qualitative, quantitative and mixed methods primary studies in mixed studies reviews. </w:t>
+      <w:proofErr w:type="spellStart"/>
+      <w:r>
+        <w:rPr>
+          <w:lang w:val="en-US"/>
+        </w:rPr>
+        <w:t>Pluye</w:t>
+      </w:r>
+      <w:proofErr w:type="spellEnd"/>
+      <w:r>
+        <w:rPr>
+          <w:lang w:val="en-US"/>
+        </w:rPr>
+        <w:t xml:space="preserve">, P., Gagnon, M.-P., Griffiths, F., &amp; Johnson-Lafleur, J. (2009). A scoring system for appraising mixed methods research, and concomitantly appraising qualitative, quantitative and mixed methods primary studies in mixed studies reviews. </w:t>
       </w:r>
       <w:r>
         <w:rPr>
@@ -7811,16 +8270,7 @@
           <w:iCs/>
           <w:lang w:val="en-US"/>
         </w:rPr>
-        <w:t xml:space="preserve">Current Chemistry </w:t>
-      </w:r>
-      <w:r>
-        <w:rPr>
-          <w:i/>
-          <w:iCs/>
-          <w:lang w:val="en-US"/>
-        </w:rPr>
-        <w:lastRenderedPageBreak/>
-        <w:t>and Hydrogen Energy</w:t>
+        <w:t>Current Chemistry and Hydrogen Energy</w:t>
       </w:r>
       <w:r>
         <w:rPr>
@@ -8002,6 +8452,7 @@
         <w:rPr>
           <w:lang w:val="en-US"/>
         </w:rPr>
+        <w:lastRenderedPageBreak/>
         <w:t xml:space="preserve">Sawilowsky, S. S. (2009). New effect size rules of thumb. </w:t>
       </w:r>
       <w:r>
@@ -8054,7 +8505,21 @@
         <w:rPr>
           <w:lang w:val="en-US"/>
         </w:rPr>
-        <w:t xml:space="preserve">Schoch, D. (2020). ggraph: An Implementation of </w:t>
+        <w:t xml:space="preserve">Schoch, D. (2020). </w:t>
+      </w:r>
+      <w:proofErr w:type="spellStart"/>
+      <w:r>
+        <w:rPr>
+          <w:lang w:val="en-US"/>
+        </w:rPr>
+        <w:t>ggraph</w:t>
+      </w:r>
+      <w:proofErr w:type="spellEnd"/>
+      <w:r>
+        <w:rPr>
+          <w:lang w:val="en-US"/>
+        </w:rPr>
+        <w:t xml:space="preserve">: An Implementation of </w:t>
       </w:r>
       <w:proofErr w:type="gramStart"/>
       <w:r>
@@ -8192,6 +8657,7 @@
         </w:rPr>
         <w:t xml:space="preserve">Shapiro, S. S., &amp; Wilk, M. B. (1965). An analysis of variance test for normality (complete samples). </w:t>
       </w:r>
+      <w:proofErr w:type="spellStart"/>
       <w:r>
         <w:rPr>
           <w:i/>
@@ -8200,6 +8666,7 @@
         </w:rPr>
         <w:t>Biometrika</w:t>
       </w:r>
+      <w:proofErr w:type="spellEnd"/>
       <w:r>
         <w:rPr>
           <w:lang w:val="en-US"/>
@@ -8242,7 +8709,6 @@
         <w:rPr>
           <w:lang w:val="en-US"/>
         </w:rPr>
-        <w:lastRenderedPageBreak/>
         <w:t xml:space="preserve">Shrout, P. E., &amp; Fleiss, J. L. (1979). Intraclass </w:t>
       </w:r>
       <w:proofErr w:type="gramStart"/>
@@ -8311,7 +8777,23 @@
           <w:i/>
           <w:iCs/>
         </w:rPr>
-        <w:t>Revista Crı́tica de Ciências Sociais</w:t>
+        <w:t xml:space="preserve">Revista </w:t>
+      </w:r>
+      <w:proofErr w:type="spellStart"/>
+      <w:r>
+        <w:rPr>
+          <w:i/>
+          <w:iCs/>
+        </w:rPr>
+        <w:t>Crı́tica</w:t>
+      </w:r>
+      <w:proofErr w:type="spellEnd"/>
+      <w:r>
+        <w:rPr>
+          <w:i/>
+          <w:iCs/>
+        </w:rPr>
+        <w:t xml:space="preserve"> de Ciências Sociais</w:t>
       </w:r>
       <w:r>
         <w:t xml:space="preserve">, </w:t>
@@ -8395,11 +8877,19 @@
       </w:pPr>
       <w:bookmarkStart w:id="124" w:name="ref-streiner2008health"/>
       <w:bookmarkEnd w:id="123"/>
-      <w:r>
-        <w:rPr>
-          <w:lang w:val="en-US"/>
-        </w:rPr>
-        <w:t xml:space="preserve">Streiner, D. L., &amp; Norman, G. R. (2008). </w:t>
+      <w:proofErr w:type="spellStart"/>
+      <w:r>
+        <w:rPr>
+          <w:lang w:val="en-US"/>
+        </w:rPr>
+        <w:t>Streiner</w:t>
+      </w:r>
+      <w:proofErr w:type="spellEnd"/>
+      <w:r>
+        <w:rPr>
+          <w:lang w:val="en-US"/>
+        </w:rPr>
+        <w:t xml:space="preserve">, D. L., &amp; Norman, G. R. (2008). </w:t>
       </w:r>
       <w:r>
         <w:rPr>
@@ -8428,8 +8918,10 @@
         <w:rPr>
           <w:lang w:val="en-US"/>
         </w:rPr>
+        <w:lastRenderedPageBreak/>
         <w:t xml:space="preserve">Student. (1908). The probable error of a mean. </w:t>
       </w:r>
+      <w:proofErr w:type="spellStart"/>
       <w:r>
         <w:rPr>
           <w:i/>
@@ -8438,6 +8930,7 @@
         </w:rPr>
         <w:t>Biometrika</w:t>
       </w:r>
+      <w:proofErr w:type="spellEnd"/>
       <w:r>
         <w:rPr>
           <w:lang w:val="de-DE"/>
@@ -8476,17 +8969,39 @@
       </w:pPr>
       <w:bookmarkStart w:id="126" w:name="ref-Suh2007"/>
       <w:bookmarkEnd w:id="125"/>
+      <w:proofErr w:type="spellStart"/>
       <w:r>
         <w:rPr>
           <w:lang w:val="de-DE"/>
         </w:rPr>
-        <w:t xml:space="preserve">Suh, J., &amp; Macpherson, A. (2007). </w:t>
-      </w:r>
-      <w:r>
-        <w:rPr>
-          <w:lang w:val="en-US"/>
-        </w:rPr>
-        <w:t xml:space="preserve">The impact of geographical indication on the revitalisation of a regional economy: a case study of ’Boseong’ green tea. </w:t>
+        <w:t>Suh</w:t>
+      </w:r>
+      <w:proofErr w:type="spellEnd"/>
+      <w:r>
+        <w:rPr>
+          <w:lang w:val="de-DE"/>
+        </w:rPr>
+        <w:t xml:space="preserve">, J., &amp; Macpherson, A. (2007). </w:t>
+      </w:r>
+      <w:r>
+        <w:rPr>
+          <w:lang w:val="en-US"/>
+        </w:rPr>
+        <w:t xml:space="preserve">The impact of geographical indication on the </w:t>
+      </w:r>
+      <w:proofErr w:type="spellStart"/>
+      <w:r>
+        <w:rPr>
+          <w:lang w:val="en-US"/>
+        </w:rPr>
+        <w:t>revitalisation</w:t>
+      </w:r>
+      <w:proofErr w:type="spellEnd"/>
+      <w:r>
+        <w:rPr>
+          <w:lang w:val="en-US"/>
+        </w:rPr>
+        <w:t xml:space="preserve"> of a regional economy: a case study of ’Boseong’ green tea. </w:t>
       </w:r>
       <w:r>
         <w:rPr>
@@ -8653,20 +9168,37 @@
       </w:pPr>
       <w:bookmarkStart w:id="130" w:name="ref-Torchiano2020"/>
       <w:bookmarkEnd w:id="129"/>
-      <w:r>
-        <w:rPr>
-          <w:lang w:val="en-US"/>
-        </w:rPr>
-        <w:lastRenderedPageBreak/>
-        <w:t xml:space="preserve">Torchiano, M. (2020). </w:t>
-      </w:r>
-      <w:r>
-        <w:rPr>
-          <w:i/>
-          <w:iCs/>
-          <w:lang w:val="en-US"/>
-        </w:rPr>
-        <w:t>effsize: Efficient Effect Size Computation</w:t>
+      <w:proofErr w:type="spellStart"/>
+      <w:r>
+        <w:rPr>
+          <w:lang w:val="en-US"/>
+        </w:rPr>
+        <w:t>Torchiano</w:t>
+      </w:r>
+      <w:proofErr w:type="spellEnd"/>
+      <w:r>
+        <w:rPr>
+          <w:lang w:val="en-US"/>
+        </w:rPr>
+        <w:t xml:space="preserve">, M. (2020). </w:t>
+      </w:r>
+      <w:proofErr w:type="spellStart"/>
+      <w:r>
+        <w:rPr>
+          <w:i/>
+          <w:iCs/>
+          <w:lang w:val="en-US"/>
+        </w:rPr>
+        <w:t>effsize</w:t>
+      </w:r>
+      <w:proofErr w:type="spellEnd"/>
+      <w:r>
+        <w:rPr>
+          <w:i/>
+          <w:iCs/>
+          <w:lang w:val="en-US"/>
+        </w:rPr>
+        <w:t>: Efficient Effect Size Computation</w:t>
       </w:r>
       <w:r>
         <w:rPr>
@@ -8692,11 +9224,19 @@
       </w:pPr>
       <w:bookmarkStart w:id="131" w:name="ref-tranfield2003"/>
       <w:bookmarkEnd w:id="130"/>
-      <w:r>
-        <w:rPr>
-          <w:lang w:val="en-US"/>
-        </w:rPr>
-        <w:t xml:space="preserve">Tranfield, D., Denyer, D., &amp; Smart, P. (2003). Towards a methodology for developing evidence-informed management knowledge by means of systematic review. </w:t>
+      <w:proofErr w:type="spellStart"/>
+      <w:r>
+        <w:rPr>
+          <w:lang w:val="en-US"/>
+        </w:rPr>
+        <w:t>Tranfield</w:t>
+      </w:r>
+      <w:proofErr w:type="spellEnd"/>
+      <w:r>
+        <w:rPr>
+          <w:lang w:val="en-US"/>
+        </w:rPr>
+        <w:t xml:space="preserve">, D., Denyer, D., &amp; Smart, P. (2003). Towards a methodology for developing evidence-informed management knowledge by means of systematic review. </w:t>
       </w:r>
       <w:r>
         <w:rPr>
@@ -8734,11 +9274,33 @@
           <w:lang w:val="en-US"/>
         </w:rPr>
       </w:pPr>
-      <w:r>
-        <w:rPr>
-          <w:lang w:val="en-US"/>
-        </w:rPr>
-        <w:t xml:space="preserve">Tricco, A. C. et al. (2018). PRISMA Extension for Scoping Reviews (PRISMA-ScR): Checklist and Explanation. </w:t>
+      <w:proofErr w:type="spellStart"/>
+      <w:r>
+        <w:rPr>
+          <w:lang w:val="en-US"/>
+        </w:rPr>
+        <w:t>Tricco</w:t>
+      </w:r>
+      <w:proofErr w:type="spellEnd"/>
+      <w:r>
+        <w:rPr>
+          <w:lang w:val="en-US"/>
+        </w:rPr>
+        <w:t>, A. C. et al. (2018). PRISMA Extension for Scoping Reviews (PRISMA-</w:t>
+      </w:r>
+      <w:proofErr w:type="spellStart"/>
+      <w:r>
+        <w:rPr>
+          <w:lang w:val="en-US"/>
+        </w:rPr>
+        <w:t>ScR</w:t>
+      </w:r>
+      <w:proofErr w:type="spellEnd"/>
+      <w:r>
+        <w:rPr>
+          <w:lang w:val="en-US"/>
+        </w:rPr>
+        <w:t xml:space="preserve">): Checklist and Explanation. </w:t>
       </w:r>
       <w:r>
         <w:rPr>
@@ -8776,11 +9338,19 @@
         </w:rPr>
       </w:pPr>
       <w:bookmarkStart w:id="132" w:name="ref-Tricco2018"/>
-      <w:r>
-        <w:rPr>
-          <w:lang w:val="en-US"/>
-        </w:rPr>
-        <w:t xml:space="preserve">Tricco, A. C., Lillie, E., Zarin, W., O’Brien, K. </w:t>
+      <w:proofErr w:type="spellStart"/>
+      <w:r>
+        <w:rPr>
+          <w:lang w:val="en-US"/>
+        </w:rPr>
+        <w:t>Tricco</w:t>
+      </w:r>
+      <w:proofErr w:type="spellEnd"/>
+      <w:r>
+        <w:rPr>
+          <w:lang w:val="en-US"/>
+        </w:rPr>
+        <w:t xml:space="preserve">, A. C., Lillie, E., Zarin, W., O’Brien, K. </w:t>
       </w:r>
       <w:proofErr w:type="gramStart"/>
       <w:r>
@@ -8794,7 +9364,21 @@
         <w:rPr>
           <w:lang w:val="en-US"/>
         </w:rPr>
-        <w:t xml:space="preserve">, Colquhoun, H., Levac, D., et al. (2018). PRISMA Extension for Scoping Reviews (PRISMAScR): Checklist and Explanation. </w:t>
+        <w:t>, Colquhoun, H., Levac, D., et al. (2018). PRISMA Extension for Scoping Reviews (</w:t>
+      </w:r>
+      <w:proofErr w:type="spellStart"/>
+      <w:r>
+        <w:rPr>
+          <w:lang w:val="en-US"/>
+        </w:rPr>
+        <w:t>PRISMAScR</w:t>
+      </w:r>
+      <w:proofErr w:type="spellEnd"/>
+      <w:r>
+        <w:rPr>
+          <w:lang w:val="en-US"/>
+        </w:rPr>
+        <w:t xml:space="preserve">): Checklist and Explanation. </w:t>
       </w:r>
       <w:r>
         <w:rPr>
@@ -8842,11 +9426,48 @@
       </w:pPr>
       <w:bookmarkStart w:id="133" w:name="ref-Vandecandelaere2009"/>
       <w:bookmarkEnd w:id="132"/>
-      <w:r>
-        <w:rPr>
-          <w:lang w:val="en-US"/>
-        </w:rPr>
-        <w:t xml:space="preserve">Vandecandelaere, E., Arfini, F., Belletti, G., &amp; Marescotti, A. (2009). </w:t>
+      <w:proofErr w:type="spellStart"/>
+      <w:r>
+        <w:rPr>
+          <w:lang w:val="en-US"/>
+        </w:rPr>
+        <w:lastRenderedPageBreak/>
+        <w:t>Vandecandelaere</w:t>
+      </w:r>
+      <w:proofErr w:type="spellEnd"/>
+      <w:r>
+        <w:rPr>
+          <w:lang w:val="en-US"/>
+        </w:rPr>
+        <w:t xml:space="preserve">, E., </w:t>
+      </w:r>
+      <w:proofErr w:type="spellStart"/>
+      <w:r>
+        <w:rPr>
+          <w:lang w:val="en-US"/>
+        </w:rPr>
+        <w:t>Arfini</w:t>
+      </w:r>
+      <w:proofErr w:type="spellEnd"/>
+      <w:r>
+        <w:rPr>
+          <w:lang w:val="en-US"/>
+        </w:rPr>
+        <w:t xml:space="preserve">, F., Belletti, G., &amp; </w:t>
+      </w:r>
+      <w:proofErr w:type="spellStart"/>
+      <w:r>
+        <w:rPr>
+          <w:lang w:val="en-US"/>
+        </w:rPr>
+        <w:t>Marescotti</w:t>
+      </w:r>
+      <w:proofErr w:type="spellEnd"/>
+      <w:r>
+        <w:rPr>
+          <w:lang w:val="en-US"/>
+        </w:rPr>
+        <w:t xml:space="preserve">, A. (2009). </w:t>
       </w:r>
       <w:r>
         <w:rPr>
@@ -8871,11 +9492,47 @@
       </w:pPr>
       <w:bookmarkStart w:id="134" w:name="ref-Vandecandelaare2018"/>
       <w:bookmarkEnd w:id="133"/>
-      <w:r>
-        <w:rPr>
-          <w:lang w:val="en-US"/>
-        </w:rPr>
-        <w:t xml:space="preserve">Vandecandelaere, E., Arfini, F., Belletti, G., &amp; Marescotti, A. (2018). </w:t>
+      <w:proofErr w:type="spellStart"/>
+      <w:r>
+        <w:rPr>
+          <w:lang w:val="en-US"/>
+        </w:rPr>
+        <w:t>Vandecandelaere</w:t>
+      </w:r>
+      <w:proofErr w:type="spellEnd"/>
+      <w:r>
+        <w:rPr>
+          <w:lang w:val="en-US"/>
+        </w:rPr>
+        <w:t xml:space="preserve">, E., </w:t>
+      </w:r>
+      <w:proofErr w:type="spellStart"/>
+      <w:r>
+        <w:rPr>
+          <w:lang w:val="en-US"/>
+        </w:rPr>
+        <w:t>Arfini</w:t>
+      </w:r>
+      <w:proofErr w:type="spellEnd"/>
+      <w:r>
+        <w:rPr>
+          <w:lang w:val="en-US"/>
+        </w:rPr>
+        <w:t xml:space="preserve">, F., Belletti, G., &amp; </w:t>
+      </w:r>
+      <w:proofErr w:type="spellStart"/>
+      <w:r>
+        <w:rPr>
+          <w:lang w:val="en-US"/>
+        </w:rPr>
+        <w:t>Marescotti</w:t>
+      </w:r>
+      <w:proofErr w:type="spellEnd"/>
+      <w:r>
+        <w:rPr>
+          <w:lang w:val="en-US"/>
+        </w:rPr>
+        <w:t xml:space="preserve">, A. (2018). </w:t>
       </w:r>
       <w:r>
         <w:rPr>
@@ -8909,11 +9566,33 @@
       </w:pPr>
       <w:bookmarkStart w:id="135" w:name="ref-Vandecandelaere2018FAO"/>
       <w:bookmarkEnd w:id="134"/>
-      <w:r>
-        <w:rPr>
-          <w:lang w:val="en-US"/>
-        </w:rPr>
-        <w:t xml:space="preserve">Vandecandelaere, E., Belletti, P., Filippo, A., &amp; Marescotti, A. (2018). </w:t>
+      <w:proofErr w:type="spellStart"/>
+      <w:r>
+        <w:rPr>
+          <w:lang w:val="en-US"/>
+        </w:rPr>
+        <w:t>Vandecandelaere</w:t>
+      </w:r>
+      <w:proofErr w:type="spellEnd"/>
+      <w:r>
+        <w:rPr>
+          <w:lang w:val="en-US"/>
+        </w:rPr>
+        <w:t xml:space="preserve">, E., Belletti, P., Filippo, A., &amp; </w:t>
+      </w:r>
+      <w:proofErr w:type="spellStart"/>
+      <w:r>
+        <w:rPr>
+          <w:lang w:val="en-US"/>
+        </w:rPr>
+        <w:t>Marescotti</w:t>
+      </w:r>
+      <w:proofErr w:type="spellEnd"/>
+      <w:r>
+        <w:rPr>
+          <w:lang w:val="en-US"/>
+        </w:rPr>
+        <w:t xml:space="preserve">, A. (2018). </w:t>
       </w:r>
       <w:r>
         <w:rPr>
@@ -8947,12 +9626,33 @@
       </w:pPr>
       <w:bookmarkStart w:id="136" w:name="ref-Viechtbauer2010"/>
       <w:bookmarkEnd w:id="135"/>
-      <w:r>
-        <w:rPr>
-          <w:lang w:val="en-US"/>
-        </w:rPr>
-        <w:lastRenderedPageBreak/>
-        <w:t xml:space="preserve">Viechtbauer, W. (2010). Conducting meta-analyses in R with the metafor package. </w:t>
+      <w:proofErr w:type="spellStart"/>
+      <w:r>
+        <w:rPr>
+          <w:lang w:val="en-US"/>
+        </w:rPr>
+        <w:t>Viechtbauer</w:t>
+      </w:r>
+      <w:proofErr w:type="spellEnd"/>
+      <w:r>
+        <w:rPr>
+          <w:lang w:val="en-US"/>
+        </w:rPr>
+        <w:t xml:space="preserve">, W. (2010). Conducting meta-analyses in R with the </w:t>
+      </w:r>
+      <w:proofErr w:type="spellStart"/>
+      <w:r>
+        <w:rPr>
+          <w:lang w:val="en-US"/>
+        </w:rPr>
+        <w:t>metafor</w:t>
+      </w:r>
+      <w:proofErr w:type="spellEnd"/>
+      <w:r>
+        <w:rPr>
+          <w:lang w:val="en-US"/>
+        </w:rPr>
+        <w:t xml:space="preserve"> package. </w:t>
       </w:r>
       <w:r>
         <w:rPr>
@@ -9145,8 +9845,18 @@
           <w:iCs/>
           <w:lang w:val="de-DE"/>
         </w:rPr>
-        <w:t>Springer Series in Statistics</w:t>
-      </w:r>
+        <w:t xml:space="preserve">Springer Series in </w:t>
+      </w:r>
+      <w:proofErr w:type="spellStart"/>
+      <w:r>
+        <w:rPr>
+          <w:i/>
+          <w:iCs/>
+          <w:lang w:val="de-DE"/>
+        </w:rPr>
+        <w:t>Statistics</w:t>
+      </w:r>
+      <w:proofErr w:type="spellEnd"/>
       <w:r>
         <w:rPr>
           <w:lang w:val="de-DE"/>
@@ -9166,7 +9876,50 @@
         <w:rPr>
           <w:lang w:val="de-DE"/>
         </w:rPr>
-        <w:t xml:space="preserve">Wilkinson, M. D., Dumontier, M., Aalbersberg, Ij. J., et al. </w:t>
+        <w:lastRenderedPageBreak/>
+        <w:t xml:space="preserve">Wilkinson, M. D., </w:t>
+      </w:r>
+      <w:proofErr w:type="spellStart"/>
+      <w:r>
+        <w:rPr>
+          <w:lang w:val="de-DE"/>
+        </w:rPr>
+        <w:t>Dumontier</w:t>
+      </w:r>
+      <w:proofErr w:type="spellEnd"/>
+      <w:r>
+        <w:rPr>
+          <w:lang w:val="de-DE"/>
+        </w:rPr>
+        <w:t xml:space="preserve">, M., </w:t>
+      </w:r>
+      <w:proofErr w:type="spellStart"/>
+      <w:r>
+        <w:rPr>
+          <w:lang w:val="de-DE"/>
+        </w:rPr>
+        <w:t>Aalbersberg</w:t>
+      </w:r>
+      <w:proofErr w:type="spellEnd"/>
+      <w:r>
+        <w:rPr>
+          <w:lang w:val="de-DE"/>
+        </w:rPr>
+        <w:t xml:space="preserve">, </w:t>
+      </w:r>
+      <w:proofErr w:type="spellStart"/>
+      <w:r>
+        <w:rPr>
+          <w:lang w:val="de-DE"/>
+        </w:rPr>
+        <w:t>Ij</w:t>
+      </w:r>
+      <w:proofErr w:type="spellEnd"/>
+      <w:r>
+        <w:rPr>
+          <w:lang w:val="de-DE"/>
+        </w:rPr>
+        <w:t xml:space="preserve">. J., et al. </w:t>
       </w:r>
       <w:r>
         <w:rPr>
@@ -9285,11 +10038,19 @@
     <w:p>
       <w:bookmarkStart w:id="144" w:name="ref-Xu2021"/>
       <w:bookmarkEnd w:id="143"/>
+      <w:proofErr w:type="spellStart"/>
       <w:r>
         <w:rPr>
           <w:lang w:val="de-DE"/>
         </w:rPr>
-        <w:t xml:space="preserve">Xu, F., Kong, F., Peng, H., Dong, S., Gao, W., &amp; Zhang, G. (2021). </w:t>
+        <w:t>Xu</w:t>
+      </w:r>
+      <w:proofErr w:type="spellEnd"/>
+      <w:r>
+        <w:rPr>
+          <w:lang w:val="de-DE"/>
+        </w:rPr>
+        <w:t xml:space="preserve">, F., Kong, F., Peng, H., Dong, S., Gao, W., &amp; Zhang, G. (2021). </w:t>
       </w:r>
       <w:r>
         <w:rPr>
@@ -9297,13 +10058,23 @@
         </w:rPr>
         <w:t xml:space="preserve">Combing machine learning and elemental profiling for geographical authentication of Chinese Geographical Indication (GI) rice. </w:t>
       </w:r>
-      <w:r>
-        <w:rPr>
-          <w:i/>
-          <w:iCs/>
-          <w:lang w:val="en-US"/>
-        </w:rPr>
-        <w:t>npj Science of Food</w:t>
+      <w:proofErr w:type="spellStart"/>
+      <w:r>
+        <w:rPr>
+          <w:i/>
+          <w:iCs/>
+          <w:lang w:val="en-US"/>
+        </w:rPr>
+        <w:t>npj</w:t>
+      </w:r>
+      <w:proofErr w:type="spellEnd"/>
+      <w:r>
+        <w:rPr>
+          <w:i/>
+          <w:iCs/>
+          <w:lang w:val="en-US"/>
+        </w:rPr>
+        <w:t xml:space="preserve"> Science of Food</w:t>
       </w:r>
       <w:r>
         <w:rPr>
@@ -9343,7 +10114,6 @@
       <w:bookmarkStart w:id="145" w:name="ref-Young2019"/>
       <w:bookmarkEnd w:id="144"/>
       <w:r>
-        <w:lastRenderedPageBreak/>
         <w:t xml:space="preserve">Young, I. J. B., Luz, S., &amp; Lone, N. (2019). </w:t>
       </w:r>
       <w:r>
@@ -9548,8 +10318,13 @@
               <w:jc w:val="left"/>
             </w:pPr>
             <w:r>
-              <w:t>Espectroscopia (NIR), Quimiometria</w:t>
+              <w:t xml:space="preserve">Espectroscopia (NIR), </w:t>
             </w:r>
+            <w:proofErr w:type="spellStart"/>
+            <w:r>
+              <w:t>Quimiometria</w:t>
+            </w:r>
+            <w:proofErr w:type="spellEnd"/>
           </w:p>
         </w:tc>
         <w:tc>
@@ -9593,6 +10368,7 @@
                 <w:b/>
                 <w:bCs/>
               </w:rPr>
+              <w:lastRenderedPageBreak/>
               <w:t>M2</w:t>
             </w:r>
           </w:p>
@@ -9771,7 +10547,6 @@
                 <w:b/>
                 <w:bCs/>
               </w:rPr>
-              <w:lastRenderedPageBreak/>
               <w:t>Cluster</w:t>
             </w:r>
           </w:p>
@@ -9978,6 +10753,7 @@
           </w:tcPr>
           <w:p>
             <w:r>
+              <w:lastRenderedPageBreak/>
               <w:t>3</w:t>
             </w:r>
           </w:p>

</xml_diff>